<commit_message>
download papers and modified article
</commit_message>
<xml_diff>
--- a/随便写写.docx
+++ b/随便写写.docx
@@ -87,9 +87,6 @@
     <w:p>
       <w:pPr>
         <w:ind w:left="420" w:firstLineChars="400" w:firstLine="840"/>
-        <w:rPr>
-          <w:rFonts w:hint="eastAsia"/>
-        </w:rPr>
       </w:pPr>
       <w:r>
         <w:rPr>
@@ -139,9 +136,6 @@
     <w:p>
       <w:pPr>
         <w:ind w:firstLine="420"/>
-        <w:rPr>
-          <w:rFonts w:hint="eastAsia"/>
-        </w:rPr>
       </w:pPr>
       <w:r>
         <w:rPr>
@@ -4875,7 +4869,7 @@
         <w:shd w:val="clear" w:color="auto" w:fill="FFFFFF"/>
         <w:spacing w:line="450" w:lineRule="atLeast"/>
         <w:rPr>
-          <w:rFonts w:ascii="宋体" w:eastAsia="宋体" w:hAnsi="宋体" w:cs="宋体" w:hint="eastAsia"/>
+          <w:rFonts w:ascii="宋体" w:eastAsia="宋体" w:hAnsi="宋体" w:cs="宋体"/>
           <w:b/>
           <w:color w:val="333333"/>
           <w:kern w:val="0"/>
@@ -5514,7 +5508,7 @@
                                   <w:pPr>
                                     <w:jc w:val="center"/>
                                     <w:rPr>
-                                      <w:rFonts w:ascii="宋体" w:eastAsia="宋体" w:hAnsi="宋体" w:hint="eastAsia"/>
+                                      <w:rFonts w:ascii="宋体" w:eastAsia="宋体" w:hAnsi="宋体"/>
                                     </w:rPr>
                                   </w:pPr>
                                   <w:proofErr w:type="gramStart"/>
@@ -5989,16 +5983,7 @@
                                             <w:sz w:val="21"/>
                                             <w:szCs w:val="21"/>
                                           </w:rPr>
-                                          <m:t>-</m:t>
-                                        </m:r>
-                                        <m:r>
-                                          <w:rPr>
-                                            <w:rFonts w:ascii="Cambria Math" w:eastAsia="等线" w:hAnsi="Cambria Math" w:cs="Times New Roman"/>
-                                            <w:kern w:val="2"/>
-                                            <w:sz w:val="21"/>
-                                            <w:szCs w:val="21"/>
-                                          </w:rPr>
-                                          <m:t>j</m:t>
+                                          <m:t>-j</m:t>
                                         </m:r>
                                         <m:sSub>
                                           <m:sSubPr>
@@ -6185,11 +6170,6 @@
                         <wps:txbx>
                           <w:txbxContent>
                             <w:p>
-                              <w:pPr>
-                                <w:rPr>
-                                  <w:rFonts w:hint="eastAsia"/>
-                                </w:rPr>
-                              </w:pPr>
                               <w:r>
                                 <w:rPr>
                                   <w:rFonts w:hint="eastAsia"/>
@@ -7966,7 +7946,7 @@
                             <w:p>
                               <w:pPr>
                                 <w:rPr>
-                                  <w:rFonts w:ascii="宋体" w:eastAsia="宋体" w:hAnsi="宋体" w:hint="eastAsia"/>
+                                  <w:rFonts w:ascii="宋体" w:eastAsia="宋体" w:hAnsi="宋体"/>
                                 </w:rPr>
                               </w:pPr>
                               <w:r>
@@ -9194,6 +9174,49 @@
                           <a:noAutofit/>
                         </wps:bodyPr>
                       </wps:wsp>
+                      <wps:wsp>
+                        <wps:cNvPr id="130" name="文本框 54"/>
+                        <wps:cNvSpPr txBox="1"/>
+                        <wps:spPr>
+                          <a:xfrm>
+                            <a:off x="4388780" y="865800"/>
+                            <a:ext cx="494665" cy="504825"/>
+                          </a:xfrm>
+                          <a:prstGeom prst="rect">
+                            <a:avLst/>
+                          </a:prstGeom>
+                          <a:noFill/>
+                          <a:ln w="6350">
+                            <a:noFill/>
+                          </a:ln>
+                        </wps:spPr>
+                        <wps:txbx>
+                          <w:txbxContent>
+                            <w:p>
+                              <w:pPr>
+                                <w:pStyle w:val="a4"/>
+                                <w:spacing w:before="0" w:beforeAutospacing="0" w:after="0" w:afterAutospacing="0"/>
+                                <w:jc w:val="both"/>
+                              </w:pPr>
+                              <w:r>
+                                <w:rPr>
+                                  <w:rFonts w:eastAsia="等线" w:cs="Times New Roman" w:hint="eastAsia"/>
+                                  <w:kern w:val="2"/>
+                                  <w:sz w:val="21"/>
+                                  <w:szCs w:val="21"/>
+                                </w:rPr>
+                                <w:t>...</w:t>
+                              </w:r>
+                            </w:p>
+                          </w:txbxContent>
+                        </wps:txbx>
+                        <wps:bodyPr rot="0" spcFirstLastPara="0" vert="eaVert" wrap="square" lIns="91440" tIns="45720" rIns="91440" bIns="45720" numCol="1" spcCol="0" rtlCol="0" fromWordArt="0" anchor="t" anchorCtr="0" forceAA="0" compatLnSpc="1">
+                          <a:prstTxWarp prst="textNoShape">
+                            <a:avLst/>
+                          </a:prstTxWarp>
+                          <a:noAutofit/>
+                        </wps:bodyPr>
+                      </wps:wsp>
                     </wpc:wpc>
                   </a:graphicData>
                 </a:graphic>
@@ -9202,13 +9225,36 @@
           </mc:Choice>
           <mc:Fallback>
             <w:pict>
-              <v:group id="画布 26" o:spid="_x0000_s1047" editas="canvas" style="width:415.3pt;height:219.75pt;mso-position-horizontal-relative:char;mso-position-vertical-relative:line" coordsize="52743,27908" o:gfxdata="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">
+              <v:group id="画布 26" o:spid="_x0000_s1047" editas="canvas" style="width:415.3pt;height:219.75pt;mso-position-horizontal-relative:char;mso-position-vertical-relative:line" coordsize="52743,27908" o:gfxdata="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">
+                <v:shapetype id="_x0000_t75" coordsize="21600,21600" o:spt="75" o:preferrelative="t" path="m@4@5l@4@11@9@11@9@5xe" filled="f" stroked="f">
+                  <v:stroke joinstyle="miter"/>
+                  <v:formulas>
+                    <v:f eqn="if lineDrawn pixelLineWidth 0"/>
+                    <v:f eqn="sum @0 1 0"/>
+                    <v:f eqn="sum 0 0 @1"/>
+                    <v:f eqn="prod @2 1 2"/>
+                    <v:f eqn="prod @3 21600 pixelWidth"/>
+                    <v:f eqn="prod @3 21600 pixelHeight"/>
+                    <v:f eqn="sum @0 0 1"/>
+                    <v:f eqn="prod @6 1 2"/>
+                    <v:f eqn="prod @7 21600 pixelWidth"/>
+                    <v:f eqn="sum @8 21600 0"/>
+                    <v:f eqn="prod @7 21600 pixelHeight"/>
+                    <v:f eqn="sum @10 21600 0"/>
+                  </v:formulas>
+                  <v:path o:extrusionok="f" gradientshapeok="t" o:connecttype="rect"/>
+                  <o:lock v:ext="edit" aspectratio="t"/>
+                </v:shapetype>
                 <v:shape id="_x0000_s1048" type="#_x0000_t75" style="position:absolute;width:52743;height:27908;visibility:visible;mso-wrap-style:square">
                   <v:fill o:detectmouseclick="t"/>
                   <v:path o:connecttype="none"/>
                 </v:shape>
                 <v:group id="组合 27" o:spid="_x0000_s1049" style="position:absolute;left:1800;top:390;width:18389;height:5032" coordsize="18393,5619" o:gfxdata="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">
                   <v:group id="组合 28" o:spid="_x0000_s1050" style="position:absolute;width:17440;height:5619" coordsize="17440,5619" o:gfxdata="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">
+                    <v:shapetype id="_x0000_t109" coordsize="21600,21600" o:spt="109" path="m,l,21600r21600,l21600,xe">
+                      <v:stroke joinstyle="miter"/>
+                      <v:path gradientshapeok="t" o:connecttype="rect"/>
+                    </v:shapetype>
                     <v:shape id="流程图: 过程 30" o:spid="_x0000_s1051" type="#_x0000_t109" style="position:absolute;left:3819;top:2476;width:5620;height:3143;visibility:visible;mso-wrap-style:square;v-text-anchor:middle" o:gfxdata="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" fillcolor="white [3201]" strokecolor="black [3213]" strokeweight=".5pt">
                       <v:textbox>
                         <w:txbxContent>
@@ -9242,18 +9288,29 @@
                         </w:txbxContent>
                       </v:textbox>
                     </v:shape>
+                    <v:shapetype id="_x0000_t32" coordsize="21600,21600" o:spt="32" o:oned="t" path="m,l21600,21600e" filled="f">
+                      <v:path arrowok="t" fillok="f" o:connecttype="none"/>
+                      <o:lock v:ext="edit" shapetype="t"/>
+                    </v:shapetype>
                     <v:shape id="直接箭头连接符 31" o:spid="_x0000_s1052" type="#_x0000_t32" style="position:absolute;left:9534;top:3905;width:3715;height:0;visibility:visible;mso-wrap-style:square" o:connectortype="straight" o:gfxdata="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" strokecolor="black [3200]" strokeweight=".5pt">
                       <v:stroke endarrow="block" joinstyle="miter"/>
                     </v:shape>
                     <v:shape id="直接箭头连接符 32" o:spid="_x0000_s1053" type="#_x0000_t32" style="position:absolute;top:4085;width:3714;height:0;visibility:visible;mso-wrap-style:square" o:connectortype="straight" o:gfxdata="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" strokecolor="black [3200]" strokeweight=".5pt">
                       <v:stroke endarrow="block" joinstyle="miter"/>
                     </v:shape>
+                    <v:shapetype id="_x0000_t123" coordsize="21600,21600" o:spt="123" path="m10800,qx,10800,10800,21600,21600,10800,10800,xem3163,3163nfl18437,18437em3163,18437nfl18437,3163e">
+                      <v:path o:extrusionok="f" gradientshapeok="t" o:connecttype="custom" o:connectlocs="10800,0;3163,3163;0,10800;3163,18437;10800,21600;18437,18437;21600,10800;18437,3163" textboxrect="3163,3163,18437,18437"/>
+                    </v:shapetype>
                     <v:shape id="流程图: 汇总连接 33" o:spid="_x0000_s1054" type="#_x0000_t123" style="position:absolute;left:12963;top:3048;width:1715;height:1714;visibility:visible;mso-wrap-style:square;v-text-anchor:middle" o:gfxdata="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" fillcolor="white [3201]" strokecolor="black [3213]" strokeweight=".25pt">
                       <v:stroke joinstyle="miter"/>
                     </v:shape>
                     <v:shape id="直接箭头连接符 34" o:spid="_x0000_s1055" type="#_x0000_t32" style="position:absolute;left:13821;top:761;width:95;height:2287;flip:x;visibility:visible;mso-wrap-style:square" o:connectortype="straight" o:gfxdata="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" strokecolor="black [3213]" strokeweight=".5pt">
                       <v:stroke endarrow="block" joinstyle="miter"/>
                     </v:shape>
+                    <v:shapetype id="_x0000_t202" coordsize="21600,21600" o:spt="202" path="m,l,21600r21600,l21600,xe">
+                      <v:stroke joinstyle="miter"/>
+                      <v:path gradientshapeok="t" o:connecttype="rect"/>
+                    </v:shapetype>
                     <v:shape id="文本框 9" o:spid="_x0000_s1056" type="#_x0000_t202" style="position:absolute;left:13440;width:4000;height:2952;visibility:visible;mso-wrap-style:square;v-text-anchor:top" o:gfxdata="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" filled="f" stroked="f" strokeweight=".5pt">
                       <v:textbox>
                         <w:txbxContent>
@@ -9661,7 +9718,7 @@
                       <w:p>
                         <w:pPr>
                           <w:rPr>
-                            <w:rFonts w:ascii="宋体" w:eastAsia="宋体" w:hAnsi="宋体" w:hint="eastAsia"/>
+                            <w:rFonts w:ascii="宋体" w:eastAsia="宋体" w:hAnsi="宋体"/>
                           </w:rPr>
                         </w:pPr>
                         <w:r>
@@ -10180,6 +10237,28 @@
                     </w:txbxContent>
                   </v:textbox>
                 </v:shape>
+                <v:shape id="文本框 54" o:spid="_x0000_s1104" type="#_x0000_t202" style="position:absolute;left:43887;top:8658;width:4947;height:5048;visibility:visible;mso-wrap-style:square;v-text-anchor:top" o:gfxdata="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" filled="f" stroked="f" strokeweight=".5pt">
+                  <v:textbox style="layout-flow:vertical-ideographic">
+                    <w:txbxContent>
+                      <w:p>
+                        <w:pPr>
+                          <w:pStyle w:val="a4"/>
+                          <w:spacing w:before="0" w:beforeAutospacing="0" w:after="0" w:afterAutospacing="0"/>
+                          <w:jc w:val="both"/>
+                        </w:pPr>
+                        <w:r>
+                          <w:rPr>
+                            <w:rFonts w:eastAsia="等线" w:cs="Times New Roman" w:hint="eastAsia"/>
+                            <w:kern w:val="2"/>
+                            <w:sz w:val="21"/>
+                            <w:szCs w:val="21"/>
+                          </w:rPr>
+                          <w:t>...</w:t>
+                        </w:r>
+                      </w:p>
+                    </w:txbxContent>
+                  </v:textbox>
+                </v:shape>
                 <w10:anchorlock/>
               </v:group>
             </w:pict>
@@ -10194,7 +10273,7 @@
         <w:spacing w:line="450" w:lineRule="atLeast"/>
         <w:ind w:firstLine="420"/>
         <w:rPr>
-          <w:rFonts w:ascii="宋体" w:eastAsia="宋体" w:hAnsi="宋体" w:cs="宋体" w:hint="eastAsia"/>
+          <w:rFonts w:ascii="宋体" w:eastAsia="宋体" w:hAnsi="宋体" w:cs="宋体"/>
           <w:color w:val="333333"/>
           <w:kern w:val="0"/>
           <w:sz w:val="24"/>
@@ -10497,7 +10576,7 @@
         <w:spacing w:line="450" w:lineRule="atLeast"/>
         <w:ind w:firstLine="420"/>
         <w:rPr>
-          <w:rFonts w:ascii="宋体" w:eastAsia="宋体" w:hAnsi="宋体" w:cs="宋体" w:hint="eastAsia"/>
+          <w:rFonts w:ascii="宋体" w:eastAsia="宋体" w:hAnsi="宋体" w:cs="宋体"/>
           <w:color w:val="333333"/>
           <w:kern w:val="0"/>
           <w:sz w:val="24"/>
@@ -12444,10 +12523,11 @@
                                 </w:rPr>
                               </w:pPr>
                               <w:r>
-                                <w:rPr>
-                                  <w:rFonts w:hint="eastAsia"/>
-                                </w:rPr>
-                                <w:t>传统FDM</w:t>
+                                <w:tab/>
+                              </w:r>
+                              <w:r>
+                                <w:tab/>
+                                <w:t>(a)</w:t>
                               </w:r>
                             </w:p>
                           </w:txbxContent>
@@ -12464,8 +12544,8 @@
                         <wps:cNvSpPr txBox="1"/>
                         <wps:spPr>
                           <a:xfrm>
-                            <a:off x="1913551" y="2293574"/>
-                            <a:ext cx="1439250" cy="304800"/>
+                            <a:off x="1257300" y="2473091"/>
+                            <a:ext cx="2867025" cy="304800"/>
                           </a:xfrm>
                           <a:prstGeom prst="rect">
                             <a:avLst/>
@@ -12478,19 +12558,70 @@
                         <wps:txbx>
                           <w:txbxContent>
                             <w:p>
-                              <w:pPr>
-                                <w:pStyle w:val="a4"/>
-                                <w:spacing w:before="0" w:beforeAutospacing="0" w:after="0" w:afterAutospacing="0"/>
-                                <w:jc w:val="both"/>
-                              </w:pPr>
+                              <w:r>
+                                <w:rPr>
+                                  <w:rFonts w:hint="eastAsia"/>
+                                </w:rPr>
+                                <w:t>(</w:t>
+                              </w:r>
+                              <w:r>
+                                <w:t>a</w:t>
+                              </w:r>
+                              <w:r>
+                                <w:rPr>
+                                  <w:rFonts w:hint="eastAsia"/>
+                                </w:rPr>
+                                <w:t>)</w:t>
+                              </w:r>
+                              <w:r>
+                                <w:rPr>
+                                  <w:rFonts w:hint="eastAsia"/>
+                                </w:rPr>
+                                <w:t>传统FDM</w:t>
+                              </w:r>
+                              <w:r>
+                                <w:t xml:space="preserve"> </w:t>
+                              </w:r>
+                              <w:r>
+                                <w:rPr>
+                                  <w:rFonts w:hint="eastAsia"/>
+                                </w:rPr>
+                                <w:t>信道</w:t>
+                              </w:r>
+                              <w:r>
+                                <w:t>分配</w:t>
+                              </w:r>
+                              <w:r>
+                                <w:rPr>
+                                  <w:rFonts w:hint="eastAsia"/>
+                                </w:rPr>
+                                <w:t xml:space="preserve">  (</w:t>
+                              </w:r>
+                              <w:r>
+                                <w:t>b</w:t>
+                              </w:r>
+                              <w:r>
+                                <w:rPr>
+                                  <w:rFonts w:hint="eastAsia"/>
+                                </w:rPr>
+                                <w:t>)</w:t>
+                              </w:r>
+                              <w:r>
+                                <w:t xml:space="preserve"> </w:t>
+                              </w:r>
                               <w:r>
                                 <w:rPr>
                                   <w:rFonts w:ascii="等线" w:eastAsia="等线" w:hAnsi="等线" w:cs="Times New Roman" w:hint="eastAsia"/>
-                                  <w:kern w:val="2"/>
-                                  <w:sz w:val="21"/>
                                   <w:szCs w:val="21"/>
                                 </w:rPr>
                                 <w:t>OFDM</w:t>
+                              </w:r>
+                              <w:r>
+                                <w:rPr>
+                                  <w:rFonts w:ascii="等线" w:eastAsia="等线" w:hAnsi="等线" w:cs="Times New Roman" w:hint="eastAsia"/>
+                                  <w:szCs w:val="21"/>
+                                </w:rPr>
+                                <w:t>信道分配</w:t>
                               </w:r>
                             </w:p>
                           </w:txbxContent>
@@ -12615,11 +12746,6 @@
                         <wps:txbx>
                           <w:txbxContent>
                             <w:p>
-                              <w:pPr>
-                                <w:rPr>
-                                  <w:rFonts w:hint="eastAsia"/>
-                                </w:rPr>
-                              </w:pPr>
                               <w:r>
                                 <w:rPr>
                                   <w:rFonts w:hint="eastAsia"/>
@@ -12644,7 +12770,7 @@
                         <wps:cNvSpPr txBox="1"/>
                         <wps:spPr>
                           <a:xfrm>
-                            <a:off x="1428750" y="2638424"/>
+                            <a:off x="1294425" y="2790824"/>
                             <a:ext cx="2743200" cy="295275"/>
                           </a:xfrm>
                           <a:prstGeom prst="rect">
@@ -12658,11 +12784,6 @@
                         <wps:txbx>
                           <w:txbxContent>
                             <w:p>
-                              <w:pPr>
-                                <w:rPr>
-                                  <w:rFonts w:hint="eastAsia"/>
-                                </w:rPr>
-                              </w:pPr>
                               <w:r>
                                 <w:rPr>
                                   <w:rFonts w:hint="eastAsia"/>
@@ -12917,6 +13038,50 @@
                           <a:noAutofit/>
                         </wps:bodyPr>
                       </wps:wsp>
+                      <wps:wsp>
+                        <wps:cNvPr id="7" name="文本框 7"/>
+                        <wps:cNvSpPr txBox="1"/>
+                        <wps:spPr>
+                          <a:xfrm>
+                            <a:off x="2389800" y="2188889"/>
+                            <a:ext cx="981075" cy="316185"/>
+                          </a:xfrm>
+                          <a:prstGeom prst="rect">
+                            <a:avLst/>
+                          </a:prstGeom>
+                          <a:noFill/>
+                          <a:ln w="6350">
+                            <a:noFill/>
+                          </a:ln>
+                        </wps:spPr>
+                        <wps:txbx>
+                          <w:txbxContent>
+                            <w:p>
+                              <w:r>
+                                <w:rPr>
+                                  <w:rFonts w:hint="eastAsia"/>
+                                </w:rPr>
+                                <w:t>(</w:t>
+                              </w:r>
+                              <w:r>
+                                <w:t>b</w:t>
+                              </w:r>
+                              <w:r>
+                                <w:rPr>
+                                  <w:rFonts w:hint="eastAsia"/>
+                                </w:rPr>
+                                <w:t>)</w:t>
+                              </w:r>
+                            </w:p>
+                          </w:txbxContent>
+                        </wps:txbx>
+                        <wps:bodyPr rot="0" spcFirstLastPara="0" vertOverflow="overflow" horzOverflow="overflow" vert="horz" wrap="square" lIns="91440" tIns="45720" rIns="91440" bIns="45720" numCol="1" spcCol="0" rtlCol="0" fromWordArt="0" anchor="t" anchorCtr="0" forceAA="0" compatLnSpc="1">
+                          <a:prstTxWarp prst="textNoShape">
+                            <a:avLst/>
+                          </a:prstTxWarp>
+                          <a:noAutofit/>
+                        </wps:bodyPr>
+                      </wps:wsp>
                     </wpc:wpc>
                   </a:graphicData>
                 </a:graphic>
@@ -12925,96 +13090,96 @@
           </mc:Choice>
           <mc:Fallback>
             <w:pict>
-              <v:group id="画布 84" o:spid="_x0000_s1104" editas="canvas" style="width:408.75pt;height:243.55pt;mso-position-horizontal-relative:char;mso-position-vertical-relative:line" coordsize="51911,30924" o:gfxdata="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">
-                <v:shape id="_x0000_s1105" type="#_x0000_t75" style="position:absolute;width:51911;height:30924;visibility:visible;mso-wrap-style:square">
+              <v:group id="画布 84" o:spid="_x0000_s1105" editas="canvas" style="width:408.75pt;height:243.55pt;mso-position-horizontal-relative:char;mso-position-vertical-relative:line" coordsize="51911,30924" o:gfxdata="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">
+                <v:shape id="_x0000_s1106" type="#_x0000_t75" style="position:absolute;width:51911;height:30924;visibility:visible;mso-wrap-style:square">
                   <v:fill o:detectmouseclick="t"/>
                   <v:path o:connecttype="none"/>
                 </v:shape>
-                <v:line id="直接连接符 85" o:spid="_x0000_s1106" style="position:absolute;flip:y;visibility:visible;mso-wrap-style:square" from="5143,8000" to="46291,8191" o:connectortype="straight" o:gfxdata="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" strokecolor="black [3200]" strokeweight=".5pt">
+                <v:line id="直接连接符 85" o:spid="_x0000_s1107" style="position:absolute;flip:y;visibility:visible;mso-wrap-style:square" from="5143,8000" to="46291,8191" o:connectortype="straight" o:gfxdata="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" strokecolor="black [3200]" strokeweight=".5pt">
                   <v:stroke joinstyle="miter"/>
                 </v:line>
-                <v:shape id="任意多边形 96" o:spid="_x0000_s1107" style="position:absolute;left:5143;top:3047;width:3715;height:5239;visibility:visible;mso-wrap-style:square;v-text-anchor:middle" coordsize="371475,523875" o:gfxdata="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" path="m,523875c54769,261937,109538,,171450,v61912,,138113,425450,200025,523875e" filled="f" strokecolor="black [3200]" strokeweight=".5pt">
+                <v:shape id="任意多边形 96" o:spid="_x0000_s1108" style="position:absolute;left:5143;top:3047;width:3715;height:5239;visibility:visible;mso-wrap-style:square;v-text-anchor:middle" coordsize="371475,523875" o:gfxdata="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" path="m,523875c54769,261937,109538,,171450,v61912,,138113,425450,200025,523875e" filled="f" strokecolor="black [3200]" strokeweight=".5pt">
                   <v:stroke joinstyle="miter"/>
                   <v:path arrowok="t" o:connecttype="custom" o:connectlocs="0,523875;171450,0;371475,523875" o:connectangles="0,0,0"/>
                 </v:shape>
-                <v:shape id="任意多边形 99" o:spid="_x0000_s1108" style="position:absolute;left:9229;top:3047;width:3715;height:5239;visibility:visible;mso-wrap-style:square;v-text-anchor:middle" coordsize="371475,523875" o:gfxdata="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" path="m,523875c54769,261937,109538,,171450,v61912,,138113,425450,200025,523875e" filled="f" strokecolor="black [3200]" strokeweight=".5pt">
+                <v:shape id="任意多边形 99" o:spid="_x0000_s1109" style="position:absolute;left:9229;top:3047;width:3715;height:5239;visibility:visible;mso-wrap-style:square;v-text-anchor:middle" coordsize="371475,523875" o:gfxdata="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" path="m,523875c54769,261937,109538,,171450,v61912,,138113,425450,200025,523875e" filled="f" strokecolor="black [3200]" strokeweight=".5pt">
                   <v:stroke joinstyle="miter"/>
                   <v:path arrowok="t" o:connecttype="custom" o:connectlocs="0,523875;171450,0;371475,523875" o:connectangles="0,0,0"/>
                 </v:shape>
-                <v:shape id="任意多边形 100" o:spid="_x0000_s1109" style="position:absolute;left:13134;top:3047;width:3715;height:5239;visibility:visible;mso-wrap-style:square;v-text-anchor:middle" coordsize="371475,523875" o:gfxdata="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" path="m,523875c54769,261937,109538,,171450,v61912,,138113,425450,200025,523875e" filled="f" strokecolor="black [3200]" strokeweight=".5pt">
+                <v:shape id="任意多边形 100" o:spid="_x0000_s1110" style="position:absolute;left:13134;top:3047;width:3715;height:5239;visibility:visible;mso-wrap-style:square;v-text-anchor:middle" coordsize="371475,523875" o:gfxdata="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" path="m,523875c54769,261937,109538,,171450,v61912,,138113,425450,200025,523875e" filled="f" strokecolor="black [3200]" strokeweight=".5pt">
                   <v:stroke joinstyle="miter"/>
                   <v:path arrowok="t" o:connecttype="custom" o:connectlocs="0,523875;171450,0;371475,523875" o:connectangles="0,0,0"/>
                 </v:shape>
-                <v:shape id="任意多边形 101" o:spid="_x0000_s1110" style="position:absolute;left:17316;top:2856;width:3153;height:5239;visibility:visible;mso-wrap-style:square;v-text-anchor:middle" coordsize="371475,523875" o:gfxdata="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" path="m,523875c54769,261937,109538,,171450,v61912,,138113,425450,200025,523875e" filled="f" strokecolor="black [3200]" strokeweight=".5pt">
+                <v:shape id="任意多边形 101" o:spid="_x0000_s1111" style="position:absolute;left:17316;top:2856;width:3153;height:5239;visibility:visible;mso-wrap-style:square;v-text-anchor:middle" coordsize="371475,523875" o:gfxdata="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" path="m,523875c54769,261937,109538,,171450,v61912,,138113,425450,200025,523875e" filled="f" strokecolor="black [3200]" strokeweight=".5pt">
                   <v:stroke joinstyle="miter"/>
                   <v:path arrowok="t" o:connecttype="custom" o:connectlocs="0,523875;145523,0;315300,523875" o:connectangles="0,0,0"/>
                 </v:shape>
-                <v:shape id="任意多边形 102" o:spid="_x0000_s1111" style="position:absolute;left:21040;top:3047;width:3715;height:5239;visibility:visible;mso-wrap-style:square;v-text-anchor:middle" coordsize="371475,523875" o:gfxdata="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" path="m,523875c54769,261937,109538,,171450,v61912,,138113,425450,200025,523875e" filled="f" strokecolor="black [3200]" strokeweight=".5pt">
+                <v:shape id="任意多边形 102" o:spid="_x0000_s1112" style="position:absolute;left:21040;top:3047;width:3715;height:5239;visibility:visible;mso-wrap-style:square;v-text-anchor:middle" coordsize="371475,523875" o:gfxdata="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" path="m,523875c54769,261937,109538,,171450,v61912,,138113,425450,200025,523875e" filled="f" strokecolor="black [3200]" strokeweight=".5pt">
                   <v:stroke joinstyle="miter"/>
                   <v:path arrowok="t" o:connecttype="custom" o:connectlocs="0,523875;171450,0;371475,523875" o:connectangles="0,0,0"/>
                 </v:shape>
-                <v:shape id="任意多边形 103" o:spid="_x0000_s1112" style="position:absolute;left:25412;top:2762;width:3715;height:5238;visibility:visible;mso-wrap-style:square;v-text-anchor:middle" coordsize="371475,523875" o:gfxdata="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" path="m,523875c54769,261937,109538,,171450,v61912,,138113,425450,200025,523875e" filled="f" strokecolor="black [3200]" strokeweight=".5pt">
+                <v:shape id="任意多边形 103" o:spid="_x0000_s1113" style="position:absolute;left:25412;top:2762;width:3715;height:5238;visibility:visible;mso-wrap-style:square;v-text-anchor:middle" coordsize="371475,523875" o:gfxdata="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" path="m,523875c54769,261937,109538,,171450,v61912,,138113,425450,200025,523875e" filled="f" strokecolor="black [3200]" strokeweight=".5pt">
                   <v:stroke joinstyle="miter"/>
                   <v:path arrowok="t" o:connecttype="custom" o:connectlocs="0,523875;171450,0;371475,523875" o:connectangles="0,0,0"/>
                 </v:shape>
-                <v:shape id="任意多边形 104" o:spid="_x0000_s1113" style="position:absolute;left:29613;top:2952;width:3714;height:5239;visibility:visible;mso-wrap-style:square;v-text-anchor:middle" coordsize="371475,523875" o:gfxdata="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" path="m,523875c54769,261937,109538,,171450,v61912,,138113,425450,200025,523875e" filled="f" strokecolor="black [3200]" strokeweight=".5pt">
+                <v:shape id="任意多边形 104" o:spid="_x0000_s1114" style="position:absolute;left:29613;top:2952;width:3714;height:5239;visibility:visible;mso-wrap-style:square;v-text-anchor:middle" coordsize="371475,523875" o:gfxdata="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" path="m,523875c54769,261937,109538,,171450,v61912,,138113,425450,200025,523875e" filled="f" strokecolor="black [3200]" strokeweight=".5pt">
                   <v:stroke joinstyle="miter"/>
                   <v:path arrowok="t" o:connecttype="custom" o:connectlocs="0,523875;171450,0;371475,523875" o:connectangles="0,0,0"/>
                 </v:shape>
-                <v:shape id="任意多边形 105" o:spid="_x0000_s1114" style="position:absolute;left:33708;top:2857;width:3715;height:5239;visibility:visible;mso-wrap-style:square;v-text-anchor:middle" coordsize="371475,523875" o:gfxdata="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" path="m,523875c54769,261937,109538,,171450,v61912,,138113,425450,200025,523875e" filled="f" strokecolor="black [3200]" strokeweight=".5pt">
+                <v:shape id="任意多边形 105" o:spid="_x0000_s1115" style="position:absolute;left:33708;top:2857;width:3715;height:5239;visibility:visible;mso-wrap-style:square;v-text-anchor:middle" coordsize="371475,523875" o:gfxdata="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" path="m,523875c54769,261937,109538,,171450,v61912,,138113,425450,200025,523875e" filled="f" strokecolor="black [3200]" strokeweight=".5pt">
                   <v:stroke joinstyle="miter"/>
                   <v:path arrowok="t" o:connecttype="custom" o:connectlocs="0,523875;171450,0;371475,523875" o:connectangles="0,0,0"/>
                 </v:shape>
-                <v:shape id="任意多边形 106" o:spid="_x0000_s1115" style="position:absolute;left:37804;top:2762;width:3715;height:5238;visibility:visible;mso-wrap-style:square;v-text-anchor:middle" coordsize="371475,523875" o:gfxdata="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" path="m,523875c54769,261937,109538,,171450,v61912,,138113,425450,200025,523875e" filled="f" strokecolor="black [3200]" strokeweight=".5pt">
+                <v:shape id="任意多边形 106" o:spid="_x0000_s1116" style="position:absolute;left:37804;top:2762;width:3715;height:5238;visibility:visible;mso-wrap-style:square;v-text-anchor:middle" coordsize="371475,523875" o:gfxdata="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" path="m,523875c54769,261937,109538,,171450,v61912,,138113,425450,200025,523875e" filled="f" strokecolor="black [3200]" strokeweight=".5pt">
                   <v:stroke joinstyle="miter"/>
                   <v:path arrowok="t" o:connecttype="custom" o:connectlocs="0,523875;171450,0;371475,523875" o:connectangles="0,0,0"/>
                 </v:shape>
-                <v:group id="组合 118" o:spid="_x0000_s1116" style="position:absolute;left:5133;top:16182;width:41148;height:5525" coordorigin="4276,17802" coordsize="41148,5524" o:gfxdata="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">
-                  <v:line id="直接连接符 107" o:spid="_x0000_s1117" style="position:absolute;flip:y;visibility:visible;mso-wrap-style:square" from="4276,23040" to="45424,23231" o:connectortype="straight" o:gfxdata="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" strokecolor="black [3200]" strokeweight=".5pt">
+                <v:group id="组合 118" o:spid="_x0000_s1117" style="position:absolute;left:5133;top:16182;width:41148;height:5525" coordorigin="4276,17802" coordsize="41148,5524" o:gfxdata="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">
+                  <v:line id="直接连接符 107" o:spid="_x0000_s1118" style="position:absolute;flip:y;visibility:visible;mso-wrap-style:square" from="4276,23040" to="45424,23231" o:connectortype="straight" o:gfxdata="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" strokecolor="black [3200]" strokeweight=".5pt">
                     <v:stroke joinstyle="miter"/>
                   </v:line>
-                  <v:shape id="任意多边形 108" o:spid="_x0000_s1118" style="position:absolute;left:4467;top:18192;width:3714;height:5134;visibility:visible;mso-wrap-style:square;v-text-anchor:middle" coordsize="371475,523875" o:gfxdata="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" path="m,523875c54769,261937,109538,,171450,v61912,,138113,425450,200025,523875e" filled="f" strokecolor="black [3200]" strokeweight=".5pt">
+                  <v:shape id="任意多边形 108" o:spid="_x0000_s1119" style="position:absolute;left:4467;top:18192;width:3714;height:5134;visibility:visible;mso-wrap-style:square;v-text-anchor:middle" coordsize="371475,523875" o:gfxdata="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" path="m,523875c54769,261937,109538,,171450,v61912,,138113,425450,200025,523875e" filled="f" strokecolor="black [3200]" strokeweight=".5pt">
                     <v:stroke joinstyle="miter"/>
                     <v:path arrowok="t" o:connecttype="custom" o:connectlocs="0,513375;171450,0;371475,513375" o:connectangles="0,0,0"/>
                   </v:shape>
-                  <v:shape id="任意多边形 109" o:spid="_x0000_s1119" style="position:absolute;left:6562;top:17992;width:3715;height:5239;visibility:visible;mso-wrap-style:square;v-text-anchor:middle" coordsize="371475,523875" o:gfxdata="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" path="m,523875c54769,261937,109538,,171450,v61912,,138113,425450,200025,523875e" filled="f" strokecolor="black [3200]" strokeweight=".5pt">
+                  <v:shape id="任意多边形 109" o:spid="_x0000_s1120" style="position:absolute;left:6562;top:17992;width:3715;height:5239;visibility:visible;mso-wrap-style:square;v-text-anchor:middle" coordsize="371475,523875" o:gfxdata="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" path="m,523875c54769,261937,109538,,171450,v61912,,138113,425450,200025,523875e" filled="f" strokecolor="black [3200]" strokeweight=".5pt">
                     <v:stroke joinstyle="miter"/>
                     <v:path arrowok="t" o:connecttype="custom" o:connectlocs="0,523875;171450,0;371475,523875" o:connectangles="0,0,0"/>
                   </v:shape>
-                  <v:shape id="任意多边形 110" o:spid="_x0000_s1120" style="position:absolute;left:21516;top:17982;width:3715;height:5239;visibility:visible;mso-wrap-style:square;v-text-anchor:middle" coordsize="371475,523875" o:gfxdata="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" path="m,523875c54769,261937,109538,,171450,v61912,,138113,425450,200025,523875e" filled="f" strokecolor="black [3200]" strokeweight=".5pt">
+                  <v:shape id="任意多边形 110" o:spid="_x0000_s1121" style="position:absolute;left:21516;top:17982;width:3715;height:5239;visibility:visible;mso-wrap-style:square;v-text-anchor:middle" coordsize="371475,523875" o:gfxdata="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" path="m,523875c54769,261937,109538,,171450,v61912,,138113,425450,200025,523875e" filled="f" strokecolor="black [3200]" strokeweight=".5pt">
                     <v:stroke joinstyle="miter"/>
                     <v:path arrowok="t" o:connecttype="custom" o:connectlocs="0,523875;171450,0;371475,523875" o:connectangles="0,0,0"/>
                   </v:shape>
-                  <v:shape id="任意多边形 111" o:spid="_x0000_s1121" style="position:absolute;left:19697;top:17992;width:3715;height:5239;visibility:visible;mso-wrap-style:square;v-text-anchor:middle" coordsize="371475,523875" o:gfxdata="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" path="m,523875c54769,261937,109538,,171450,v61912,,138113,425450,200025,523875e" filled="f" strokecolor="black [3200]" strokeweight=".5pt">
+                  <v:shape id="任意多边形 111" o:spid="_x0000_s1122" style="position:absolute;left:19697;top:17992;width:3715;height:5239;visibility:visible;mso-wrap-style:square;v-text-anchor:middle" coordsize="371475,523875" o:gfxdata="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" path="m,523875c54769,261937,109538,,171450,v61912,,138113,425450,200025,523875e" filled="f" strokecolor="black [3200]" strokeweight=".5pt">
                     <v:stroke joinstyle="miter"/>
                     <v:path arrowok="t" o:connecttype="custom" o:connectlocs="0,523875;171450,0;371475,523875" o:connectangles="0,0,0"/>
                   </v:shape>
-                  <v:shape id="任意多边形 112" o:spid="_x0000_s1122" style="position:absolute;left:17706;top:17982;width:3715;height:5239;visibility:visible;mso-wrap-style:square;v-text-anchor:middle" coordsize="371475,523875" o:gfxdata="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" path="m,523875c54769,261937,109538,,171450,v61912,,138113,425450,200025,523875e" filled="f" strokecolor="black [3200]" strokeweight=".5pt">
+                  <v:shape id="任意多边形 112" o:spid="_x0000_s1123" style="position:absolute;left:17706;top:17982;width:3715;height:5239;visibility:visible;mso-wrap-style:square;v-text-anchor:middle" coordsize="371475,523875" o:gfxdata="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" path="m,523875c54769,261937,109538,,171450,v61912,,138113,425450,200025,523875e" filled="f" strokecolor="black [3200]" strokeweight=".5pt">
                     <v:stroke joinstyle="miter"/>
                     <v:path arrowok="t" o:connecttype="custom" o:connectlocs="0,523875;171450,0;371475,523875" o:connectangles="0,0,0"/>
                   </v:shape>
-                  <v:shape id="任意多边形 113" o:spid="_x0000_s1123" style="position:absolute;left:15897;top:17982;width:3714;height:5239;visibility:visible;mso-wrap-style:square;v-text-anchor:middle" coordsize="371475,523875" o:gfxdata="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" path="m,523875c54769,261937,109538,,171450,v61912,,138113,425450,200025,523875e" filled="f" strokecolor="black [3200]" strokeweight=".5pt">
+                  <v:shape id="任意多边形 113" o:spid="_x0000_s1124" style="position:absolute;left:15897;top:17982;width:3714;height:5239;visibility:visible;mso-wrap-style:square;v-text-anchor:middle" coordsize="371475,523875" o:gfxdata="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" path="m,523875c54769,261937,109538,,171450,v61912,,138113,425450,200025,523875e" filled="f" strokecolor="black [3200]" strokeweight=".5pt">
                     <v:stroke joinstyle="miter"/>
                     <v:path arrowok="t" o:connecttype="custom" o:connectlocs="0,523875;171450,0;371475,523875" o:connectangles="0,0,0"/>
                   </v:shape>
-                  <v:shape id="任意多边形 114" o:spid="_x0000_s1124" style="position:absolute;left:13992;top:17992;width:3714;height:5239;visibility:visible;mso-wrap-style:square;v-text-anchor:middle" coordsize="371475,523875" o:gfxdata="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" path="m,523875c54769,261937,109538,,171450,v61912,,138113,425450,200025,523875e" filled="f" strokecolor="black [3200]" strokeweight=".5pt">
+                  <v:shape id="任意多边形 114" o:spid="_x0000_s1125" style="position:absolute;left:13992;top:17992;width:3714;height:5239;visibility:visible;mso-wrap-style:square;v-text-anchor:middle" coordsize="371475,523875" o:gfxdata="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" path="m,523875c54769,261937,109538,,171450,v61912,,138113,425450,200025,523875e" filled="f" strokecolor="black [3200]" strokeweight=".5pt">
                     <v:stroke joinstyle="miter"/>
                     <v:path arrowok="t" o:connecttype="custom" o:connectlocs="0,523875;171450,0;371475,523875" o:connectangles="0,0,0"/>
                   </v:shape>
-                  <v:shape id="任意多边形 115" o:spid="_x0000_s1125" style="position:absolute;left:12087;top:17802;width:3714;height:5238;visibility:visible;mso-wrap-style:square;v-text-anchor:middle" coordsize="371475,523875" o:gfxdata="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" path="m,523875c54769,261937,109538,,171450,v61912,,138113,425450,200025,523875e" filled="f" strokecolor="black [3200]" strokeweight=".5pt">
+                  <v:shape id="任意多边形 115" o:spid="_x0000_s1126" style="position:absolute;left:12087;top:17802;width:3714;height:5238;visibility:visible;mso-wrap-style:square;v-text-anchor:middle" coordsize="371475,523875" o:gfxdata="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" path="m,523875c54769,261937,109538,,171450,v61912,,138113,425450,200025,523875e" filled="f" strokecolor="black [3200]" strokeweight=".5pt">
                     <v:stroke joinstyle="miter"/>
                     <v:path arrowok="t" o:connecttype="custom" o:connectlocs="0,523875;171450,0;371475,523875" o:connectangles="0,0,0"/>
                   </v:shape>
-                  <v:shape id="任意多边形 116" o:spid="_x0000_s1126" style="position:absolute;left:10277;top:18087;width:3715;height:5239;visibility:visible;mso-wrap-style:square;v-text-anchor:middle" coordsize="371475,523875" o:gfxdata="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" path="m,523875c54769,261937,109538,,171450,v61912,,138113,425450,200025,523875e" filled="f" strokecolor="black [3200]" strokeweight=".5pt">
+                  <v:shape id="任意多边形 116" o:spid="_x0000_s1127" style="position:absolute;left:10277;top:18087;width:3715;height:5239;visibility:visible;mso-wrap-style:square;v-text-anchor:middle" coordsize="371475,523875" o:gfxdata="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" path="m,523875c54769,261937,109538,,171450,v61912,,138113,425450,200025,523875e" filled="f" strokecolor="black [3200]" strokeweight=".5pt">
                     <v:stroke joinstyle="miter"/>
                     <v:path arrowok="t" o:connecttype="custom" o:connectlocs="0,523875;171450,0;371475,523875" o:connectangles="0,0,0"/>
                   </v:shape>
-                  <v:shape id="任意多边形 117" o:spid="_x0000_s1127" style="position:absolute;left:8181;top:18087;width:3715;height:5239;visibility:visible;mso-wrap-style:square;v-text-anchor:middle" coordsize="371475,523875" o:gfxdata="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" path="m,523875c54769,261937,109538,,171450,v61912,,138113,425450,200025,523875e" filled="f" strokecolor="black [3200]" strokeweight=".5pt">
+                  <v:shape id="任意多边形 117" o:spid="_x0000_s1128" style="position:absolute;left:8181;top:18087;width:3715;height:5239;visibility:visible;mso-wrap-style:square;v-text-anchor:middle" coordsize="371475,523875" o:gfxdata="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" path="m,523875c54769,261937,109538,,171450,v61912,,138113,425450,200025,523875e" filled="f" strokecolor="black [3200]" strokeweight=".5pt">
                     <v:stroke joinstyle="miter"/>
                     <v:path arrowok="t" o:connecttype="custom" o:connectlocs="0,523875;171450,0;371475,523875" o:connectangles="0,0,0"/>
                   </v:shape>
                 </v:group>
-                <v:shape id="文本框 119" o:spid="_x0000_s1128" type="#_x0000_t202" style="position:absolute;left:18192;top:9239;width:17241;height:3048;visibility:visible;mso-wrap-style:square;v-text-anchor:top" o:gfxdata="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" filled="f" stroked="f" strokeweight=".5pt">
+                <v:shape id="文本框 119" o:spid="_x0000_s1129" type="#_x0000_t202" style="position:absolute;left:18192;top:9239;width:17241;height:3048;visibility:visible;mso-wrap-style:square;v-text-anchor:top" o:gfxdata="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" filled="f" stroked="f" strokeweight=".5pt">
                   <v:textbox>
                     <w:txbxContent>
                       <w:p>
@@ -13024,55 +13189,102 @@
                           </w:rPr>
                         </w:pPr>
                         <w:r>
+                          <w:tab/>
+                        </w:r>
+                        <w:r>
+                          <w:tab/>
+                          <w:t>(a)</w:t>
+                        </w:r>
+                      </w:p>
+                    </w:txbxContent>
+                  </v:textbox>
+                </v:shape>
+                <v:shape id="文本框 119" o:spid="_x0000_s1130" type="#_x0000_t202" style="position:absolute;left:12573;top:24730;width:28670;height:3048;visibility:visible;mso-wrap-style:square;v-text-anchor:top" o:gfxdata="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" filled="f" stroked="f" strokeweight=".5pt">
+                  <v:textbox>
+                    <w:txbxContent>
+                      <w:p>
+                        <w:r>
+                          <w:rPr>
+                            <w:rFonts w:hint="eastAsia"/>
+                          </w:rPr>
+                          <w:t>(</w:t>
+                        </w:r>
+                        <w:r>
+                          <w:t>a</w:t>
+                        </w:r>
+                        <w:r>
+                          <w:rPr>
+                            <w:rFonts w:hint="eastAsia"/>
+                          </w:rPr>
+                          <w:t>)</w:t>
+                        </w:r>
+                        <w:r>
                           <w:rPr>
                             <w:rFonts w:hint="eastAsia"/>
                           </w:rPr>
                           <w:t>传统FDM</w:t>
                         </w:r>
-                      </w:p>
-                    </w:txbxContent>
-                  </v:textbox>
-                </v:shape>
-                <v:shape id="文本框 119" o:spid="_x0000_s1129" type="#_x0000_t202" style="position:absolute;left:19135;top:22935;width:14393;height:3048;visibility:visible;mso-wrap-style:square;v-text-anchor:top" o:gfxdata="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" filled="f" stroked="f" strokeweight=".5pt">
-                  <v:textbox>
-                    <w:txbxContent>
-                      <w:p>
-                        <w:pPr>
-                          <w:pStyle w:val="a4"/>
-                          <w:spacing w:before="0" w:beforeAutospacing="0" w:after="0" w:afterAutospacing="0"/>
-                          <w:jc w:val="both"/>
-                        </w:pPr>
+                        <w:r>
+                          <w:t xml:space="preserve"> </w:t>
+                        </w:r>
+                        <w:r>
+                          <w:rPr>
+                            <w:rFonts w:hint="eastAsia"/>
+                          </w:rPr>
+                          <w:t>信道</w:t>
+                        </w:r>
+                        <w:r>
+                          <w:t>分配</w:t>
+                        </w:r>
+                        <w:r>
+                          <w:rPr>
+                            <w:rFonts w:hint="eastAsia"/>
+                          </w:rPr>
+                          <w:t xml:space="preserve">  (</w:t>
+                        </w:r>
+                        <w:r>
+                          <w:t>b</w:t>
+                        </w:r>
+                        <w:r>
+                          <w:rPr>
+                            <w:rFonts w:hint="eastAsia"/>
+                          </w:rPr>
+                          <w:t>)</w:t>
+                        </w:r>
+                        <w:r>
+                          <w:t xml:space="preserve"> </w:t>
+                        </w:r>
                         <w:r>
                           <w:rPr>
                             <w:rFonts w:ascii="等线" w:eastAsia="等线" w:hAnsi="等线" w:cs="Times New Roman" w:hint="eastAsia"/>
-                            <w:kern w:val="2"/>
-                            <w:sz w:val="21"/>
                             <w:szCs w:val="21"/>
                           </w:rPr>
                           <w:t>OFDM</w:t>
+                        </w:r>
+                        <w:r>
+                          <w:rPr>
+                            <w:rFonts w:ascii="等线" w:eastAsia="等线" w:hAnsi="等线" w:cs="Times New Roman" w:hint="eastAsia"/>
+                            <w:szCs w:val="21"/>
+                          </w:rPr>
+                          <w:t>信道分配</w:t>
                         </w:r>
                       </w:p>
                     </w:txbxContent>
                   </v:textbox>
                 </v:shape>
-                <v:line id="直接连接符 121" o:spid="_x0000_s1130" style="position:absolute;flip:y;visibility:visible;mso-wrap-style:square" from="26174,15535" to="26174,22754" o:connectortype="straight" o:gfxdata="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" strokecolor="black [3200]" strokeweight=".5pt">
+                <v:line id="直接连接符 121" o:spid="_x0000_s1131" style="position:absolute;flip:y;visibility:visible;mso-wrap-style:square" from="26174,15535" to="26174,22754" o:connectortype="straight" o:gfxdata="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" strokecolor="black [3200]" strokeweight=".5pt">
                   <v:stroke dashstyle="3 1" joinstyle="miter"/>
                 </v:line>
-                <v:line id="直接连接符 122" o:spid="_x0000_s1131" style="position:absolute;flip:y;visibility:visible;mso-wrap-style:square" from="45510,15731" to="45510,22945" o:connectortype="straight" o:gfxdata="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" strokecolor="black [3200]" strokeweight=".5pt">
+                <v:line id="直接连接符 122" o:spid="_x0000_s1132" style="position:absolute;flip:y;visibility:visible;mso-wrap-style:square" from="45510,15731" to="45510,22945" o:connectortype="straight" o:gfxdata="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" strokecolor="black [3200]" strokeweight=".5pt">
                   <v:stroke dashstyle="3 1" joinstyle="miter"/>
                 </v:line>
-                <v:shape id="直接箭头连接符 123" o:spid="_x0000_s1132" type="#_x0000_t32" style="position:absolute;left:26479;top:16951;width:19031;height:95;flip:y;visibility:visible;mso-wrap-style:square" o:connectortype="straight" o:gfxdata="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" strokecolor="black [3200]" strokeweight=".5pt">
+                <v:shape id="直接箭头连接符 123" o:spid="_x0000_s1133" type="#_x0000_t32" style="position:absolute;left:26479;top:16951;width:19031;height:95;flip:y;visibility:visible;mso-wrap-style:square" o:connectortype="straight" o:gfxdata="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" strokecolor="black [3200]" strokeweight=".5pt">
                   <v:stroke startarrow="block" endarrow="block" joinstyle="miter"/>
                 </v:shape>
-                <v:shape id="文本框 124" o:spid="_x0000_s1133" type="#_x0000_t202" style="position:absolute;left:29994;top:14382;width:9249;height:2858;visibility:visible;mso-wrap-style:square;v-text-anchor:top" o:gfxdata="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" filled="f" stroked="f" strokeweight=".5pt">
+                <v:shape id="文本框 124" o:spid="_x0000_s1134" type="#_x0000_t202" style="position:absolute;left:29994;top:14382;width:9249;height:2858;visibility:visible;mso-wrap-style:square;v-text-anchor:top" o:gfxdata="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" filled="f" stroked="f" strokeweight=".5pt">
                   <v:textbox>
                     <w:txbxContent>
                       <w:p>
-                        <w:pPr>
-                          <w:rPr>
-                            <w:rFonts w:hint="eastAsia"/>
-                          </w:rPr>
-                        </w:pPr>
                         <w:r>
                           <w:rPr>
                             <w:rFonts w:hint="eastAsia"/>
@@ -13086,15 +13298,10 @@
                     </w:txbxContent>
                   </v:textbox>
                 </v:shape>
-                <v:shape id="文本框 125" o:spid="_x0000_s1134" type="#_x0000_t202" style="position:absolute;left:14287;top:26384;width:27432;height:2952;visibility:visible;mso-wrap-style:square;v-text-anchor:top" o:gfxdata="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" filled="f" stroked="f" strokeweight=".5pt">
+                <v:shape id="文本框 125" o:spid="_x0000_s1135" type="#_x0000_t202" style="position:absolute;left:12944;top:27908;width:27432;height:2952;visibility:visible;mso-wrap-style:square;v-text-anchor:top" o:gfxdata="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" filled="f" stroked="f" strokeweight=".5pt">
                   <v:textbox>
                     <w:txbxContent>
                       <w:p>
-                        <w:pPr>
-                          <w:rPr>
-                            <w:rFonts w:hint="eastAsia"/>
-                          </w:rPr>
-                        </w:pPr>
                         <w:r>
                           <w:rPr>
                             <w:rFonts w:hint="eastAsia"/>
@@ -13117,7 +13324,7 @@
                     </w:txbxContent>
                   </v:textbox>
                 </v:shape>
-                <v:shape id="文本框 126" o:spid="_x0000_s1135" type="#_x0000_t202" style="position:absolute;left:43519;top:8286;width:6287;height:2953;visibility:visible;mso-wrap-style:square;v-text-anchor:top" o:gfxdata="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" filled="f" stroked="f" strokeweight=".5pt">
+                <v:shape id="文本框 126" o:spid="_x0000_s1136" type="#_x0000_t202" style="position:absolute;left:43519;top:8286;width:6287;height:2953;visibility:visible;mso-wrap-style:square;v-text-anchor:top" o:gfxdata="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" filled="f" stroked="f" strokeweight=".5pt">
                   <v:textbox>
                     <w:txbxContent>
                       <w:p>
@@ -13131,7 +13338,7 @@
                     </w:txbxContent>
                   </v:textbox>
                 </v:shape>
-                <v:shape id="文本框 126" o:spid="_x0000_s1136" type="#_x0000_t202" style="position:absolute;left:45138;top:21040;width:6287;height:2953;visibility:visible;mso-wrap-style:square;v-text-anchor:top" o:gfxdata="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" filled="f" stroked="f" strokeweight=".5pt">
+                <v:shape id="文本框 126" o:spid="_x0000_s1137" type="#_x0000_t202" style="position:absolute;left:45138;top:21040;width:6287;height:2953;visibility:visible;mso-wrap-style:square;v-text-anchor:top" o:gfxdata="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" filled="f" stroked="f" strokeweight=".5pt">
                   <v:textbox>
                     <w:txbxContent>
                       <w:p>
@@ -13153,7 +13360,7 @@
                     </w:txbxContent>
                   </v:textbox>
                 </v:shape>
-                <v:shape id="文本框 128" o:spid="_x0000_s1137" type="#_x0000_t202" style="position:absolute;left:2762;top:476;width:47434;height:2667;visibility:visible;mso-wrap-style:square;v-text-anchor:top" o:gfxdata="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" filled="f" stroked="f" strokeweight=".5pt">
+                <v:shape id="文本框 128" o:spid="_x0000_s1138" type="#_x0000_t202" style="position:absolute;left:2762;top:476;width:47434;height:2667;visibility:visible;mso-wrap-style:square;v-text-anchor:top" o:gfxdata="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" filled="f" stroked="f" strokeweight=".5pt">
                   <v:textbox>
                     <w:txbxContent>
                       <w:p>
@@ -13209,15 +13416,97 @@
                     </w:txbxContent>
                   </v:textbox>
                 </v:shape>
-                <v:shape id="任意多边形 129" o:spid="_x0000_s1138" style="position:absolute;left:41995;top:2657;width:3715;height:5232;visibility:visible;mso-wrap-style:square;v-text-anchor:middle" coordsize="371475,523875" o:gfxdata="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" path="m,523875c54769,261937,109538,,171450,v61912,,138113,425450,200025,523875e" filled="f" strokecolor="black [3200]" strokeweight=".5pt">
+                <v:shape id="任意多边形 129" o:spid="_x0000_s1139" style="position:absolute;left:41995;top:2657;width:3715;height:5232;visibility:visible;mso-wrap-style:square;v-text-anchor:middle" coordsize="371475,523875" o:gfxdata="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" path="m,523875c54769,261937,109538,,171450,v61912,,138113,425450,200025,523875e" filled="f" strokecolor="black [3200]" strokeweight=".5pt">
                   <v:stroke joinstyle="miter"/>
                   <v:path arrowok="t" o:connecttype="custom" o:connectlocs="0,523240;171450,0;371475,523240" o:connectangles="0,0,0"/>
+                </v:shape>
+                <v:shape id="文本框 7" o:spid="_x0000_s1140" type="#_x0000_t202" style="position:absolute;left:23898;top:21888;width:9810;height:3162;visibility:visible;mso-wrap-style:square;v-text-anchor:top" o:gfxdata="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" filled="f" stroked="f" strokeweight=".5pt">
+                  <v:textbox>
+                    <w:txbxContent>
+                      <w:p>
+                        <w:r>
+                          <w:rPr>
+                            <w:rFonts w:hint="eastAsia"/>
+                          </w:rPr>
+                          <w:t>(</w:t>
+                        </w:r>
+                        <w:r>
+                          <w:t>b</w:t>
+                        </w:r>
+                        <w:r>
+                          <w:rPr>
+                            <w:rFonts w:hint="eastAsia"/>
+                          </w:rPr>
+                          <w:t>)</w:t>
+                        </w:r>
+                      </w:p>
+                    </w:txbxContent>
+                  </v:textbox>
                 </v:shape>
                 <w10:anchorlock/>
               </v:group>
             </w:pict>
           </mc:Fallback>
         </mc:AlternateContent>
+      </w:r>
+    </w:p>
+    <w:p>
+      <w:pPr>
+        <w:widowControl/>
+        <w:shd w:val="clear" w:color="auto" w:fill="FFFFFF"/>
+        <w:spacing w:line="450" w:lineRule="atLeast"/>
+        <w:rPr>
+          <w:rFonts w:ascii="宋体" w:eastAsia="宋体" w:hAnsi="宋体" w:cs="宋体"/>
+          <w:b/>
+          <w:color w:val="333333"/>
+          <w:kern w:val="0"/>
+          <w:sz w:val="28"/>
+          <w:szCs w:val="28"/>
+        </w:rPr>
+      </w:pPr>
+      <w:r>
+        <w:rPr>
+          <w:rFonts w:ascii="宋体" w:eastAsia="宋体" w:hAnsi="宋体" w:cs="宋体" w:hint="eastAsia"/>
+          <w:b/>
+          <w:color w:val="333333"/>
+          <w:kern w:val="0"/>
+          <w:sz w:val="28"/>
+          <w:szCs w:val="28"/>
+        </w:rPr>
+        <w:t>2.2.3</w:t>
+      </w:r>
+      <w:r>
+        <w:rPr>
+          <w:rFonts w:ascii="宋体" w:eastAsia="宋体" w:hAnsi="宋体" w:cs="宋体"/>
+          <w:b/>
+          <w:color w:val="333333"/>
+          <w:kern w:val="0"/>
+          <w:sz w:val="28"/>
+          <w:szCs w:val="28"/>
+        </w:rPr>
+        <w:t xml:space="preserve"> OFDM系统</w:t>
+      </w:r>
+      <w:r>
+        <w:rPr>
+          <w:rFonts w:ascii="宋体" w:eastAsia="宋体" w:hAnsi="宋体" w:cs="宋体" w:hint="eastAsia"/>
+          <w:b/>
+          <w:color w:val="333333"/>
+          <w:kern w:val="0"/>
+          <w:sz w:val="28"/>
+          <w:szCs w:val="28"/>
+        </w:rPr>
+        <w:t>的</w:t>
+      </w:r>
+      <w:r>
+        <w:rPr>
+          <w:rFonts w:ascii="宋体" w:eastAsia="宋体" w:hAnsi="宋体" w:cs="宋体"/>
+          <w:b/>
+          <w:color w:val="333333"/>
+          <w:kern w:val="0"/>
+          <w:sz w:val="28"/>
+          <w:szCs w:val="28"/>
+        </w:rPr>
+        <w:t>实现</w:t>
       </w:r>
     </w:p>
     <w:p>
@@ -13234,7 +13523,2692 @@
           <w:szCs w:val="24"/>
         </w:rPr>
       </w:pPr>
+      <w:r>
+        <w:rPr>
+          <w:rFonts w:ascii="宋体" w:eastAsia="宋体" w:hAnsi="宋体" w:cs="宋体" w:hint="eastAsia"/>
+          <w:color w:val="333333"/>
+          <w:kern w:val="0"/>
+          <w:sz w:val="24"/>
+          <w:szCs w:val="24"/>
+        </w:rPr>
+        <w:t>O</w:t>
+      </w:r>
+      <w:r>
+        <w:rPr>
+          <w:rFonts w:ascii="宋体" w:eastAsia="宋体" w:hAnsi="宋体" w:cs="宋体"/>
+          <w:color w:val="333333"/>
+          <w:kern w:val="0"/>
+          <w:sz w:val="24"/>
+          <w:szCs w:val="24"/>
+        </w:rPr>
+        <w:t>FD</w:t>
+      </w:r>
+      <w:r>
+        <w:rPr>
+          <w:rFonts w:ascii="宋体" w:eastAsia="宋体" w:hAnsi="宋体" w:cs="宋体" w:hint="eastAsia"/>
+          <w:color w:val="333333"/>
+          <w:kern w:val="0"/>
+          <w:sz w:val="24"/>
+          <w:szCs w:val="24"/>
+        </w:rPr>
+        <w:t>M系统</w:t>
+      </w:r>
+      <w:r>
+        <w:rPr>
+          <w:rFonts w:ascii="宋体" w:eastAsia="宋体" w:hAnsi="宋体" w:cs="宋体"/>
+          <w:color w:val="333333"/>
+          <w:kern w:val="0"/>
+          <w:sz w:val="24"/>
+          <w:szCs w:val="24"/>
+        </w:rPr>
+        <w:t>的</w:t>
+      </w:r>
+      <w:r>
+        <w:rPr>
+          <w:rFonts w:ascii="宋体" w:eastAsia="宋体" w:hAnsi="宋体" w:cs="宋体" w:hint="eastAsia"/>
+          <w:color w:val="333333"/>
+          <w:kern w:val="0"/>
+          <w:sz w:val="24"/>
+          <w:szCs w:val="24"/>
+        </w:rPr>
+        <w:t>框图</w:t>
+      </w:r>
+      <w:r>
+        <w:rPr>
+          <w:rFonts w:ascii="宋体" w:eastAsia="宋体" w:hAnsi="宋体" w:cs="宋体"/>
+          <w:color w:val="333333"/>
+          <w:kern w:val="0"/>
+          <w:sz w:val="24"/>
+          <w:szCs w:val="24"/>
+        </w:rPr>
+        <w:t>如图</w:t>
+      </w:r>
+      <w:r>
+        <w:rPr>
+          <w:rFonts w:ascii="宋体" w:eastAsia="宋体" w:hAnsi="宋体" w:cs="宋体" w:hint="eastAsia"/>
+          <w:color w:val="333333"/>
+          <w:kern w:val="0"/>
+          <w:sz w:val="24"/>
+          <w:szCs w:val="24"/>
+        </w:rPr>
+        <w:t>2.4所示</w:t>
+      </w:r>
+      <w:r>
+        <w:rPr>
+          <w:rFonts w:ascii="宋体" w:eastAsia="宋体" w:hAnsi="宋体" w:cs="宋体"/>
+          <w:color w:val="333333"/>
+          <w:kern w:val="0"/>
+          <w:sz w:val="24"/>
+          <w:szCs w:val="24"/>
+        </w:rPr>
+        <w:t>，</w:t>
+      </w:r>
+      <w:r>
+        <w:rPr>
+          <w:rFonts w:ascii="宋体" w:eastAsia="宋体" w:hAnsi="宋体" w:cs="宋体"/>
+          <w:color w:val="333333"/>
+          <w:kern w:val="0"/>
+          <w:sz w:val="24"/>
+          <w:szCs w:val="24"/>
+        </w:rPr>
+        <w:t>数据</w:t>
+      </w:r>
+      <w:r>
+        <w:rPr>
+          <w:rFonts w:ascii="宋体" w:eastAsia="宋体" w:hAnsi="宋体" w:cs="宋体" w:hint="eastAsia"/>
+          <w:color w:val="333333"/>
+          <w:kern w:val="0"/>
+          <w:sz w:val="24"/>
+          <w:szCs w:val="24"/>
+        </w:rPr>
+        <w:t>流</w:t>
+      </w:r>
+      <w:r>
+        <w:rPr>
+          <w:rFonts w:ascii="宋体" w:eastAsia="宋体" w:hAnsi="宋体" w:cs="宋体"/>
+          <w:color w:val="333333"/>
+          <w:kern w:val="0"/>
+          <w:sz w:val="24"/>
+          <w:szCs w:val="24"/>
+        </w:rPr>
+        <w:t>经过信道编码</w:t>
+      </w:r>
+      <w:r>
+        <w:rPr>
+          <w:rFonts w:ascii="宋体" w:eastAsia="宋体" w:hAnsi="宋体" w:cs="宋体" w:hint="eastAsia"/>
+          <w:color w:val="333333"/>
+          <w:kern w:val="0"/>
+          <w:sz w:val="24"/>
+          <w:szCs w:val="24"/>
+        </w:rPr>
+        <w:t>，</w:t>
+      </w:r>
+      <w:r>
+        <w:rPr>
+          <w:rFonts w:ascii="宋体" w:eastAsia="宋体" w:hAnsi="宋体" w:cs="宋体" w:hint="eastAsia"/>
+          <w:color w:val="333333"/>
+          <w:kern w:val="0"/>
+          <w:sz w:val="24"/>
+          <w:szCs w:val="24"/>
+        </w:rPr>
+        <w:t>数字</w:t>
+      </w:r>
+      <w:r>
+        <w:rPr>
+          <w:rFonts w:ascii="宋体" w:eastAsia="宋体" w:hAnsi="宋体" w:cs="宋体"/>
+          <w:color w:val="333333"/>
+          <w:kern w:val="0"/>
+          <w:sz w:val="24"/>
+          <w:szCs w:val="24"/>
+        </w:rPr>
+        <w:t>调制</w:t>
+      </w:r>
+      <w:r>
+        <w:rPr>
+          <w:rFonts w:ascii="宋体" w:eastAsia="宋体" w:hAnsi="宋体" w:cs="宋体" w:hint="eastAsia"/>
+          <w:color w:val="333333"/>
+          <w:kern w:val="0"/>
+          <w:sz w:val="24"/>
+          <w:szCs w:val="24"/>
+        </w:rPr>
+        <w:t>，串并</w:t>
+      </w:r>
+      <w:r>
+        <w:rPr>
+          <w:rFonts w:ascii="宋体" w:eastAsia="宋体" w:hAnsi="宋体" w:cs="宋体"/>
+          <w:color w:val="333333"/>
+          <w:kern w:val="0"/>
+          <w:sz w:val="24"/>
+          <w:szCs w:val="24"/>
+        </w:rPr>
+        <w:t>变化，</w:t>
+      </w:r>
+      <w:r>
+        <w:rPr>
+          <w:rFonts w:ascii="宋体" w:eastAsia="宋体" w:hAnsi="宋体" w:cs="宋体" w:hint="eastAsia"/>
+          <w:color w:val="333333"/>
+          <w:kern w:val="0"/>
+          <w:sz w:val="24"/>
+          <w:szCs w:val="24"/>
+        </w:rPr>
+        <w:t>实现</w:t>
+      </w:r>
+    </w:p>
+    <w:p>
+      <w:pPr>
+        <w:widowControl/>
+        <w:shd w:val="clear" w:color="auto" w:fill="FFFFFF"/>
+        <w:spacing w:line="450" w:lineRule="atLeast"/>
+        <w:ind w:firstLine="420"/>
+        <w:rPr>
+          <w:rFonts w:ascii="宋体" w:eastAsia="宋体" w:hAnsi="宋体" w:cs="宋体"/>
+          <w:color w:val="333333"/>
+          <w:kern w:val="0"/>
+          <w:sz w:val="24"/>
+          <w:szCs w:val="24"/>
+        </w:rPr>
+      </w:pPr>
+    </w:p>
+    <w:p>
+      <w:pPr>
+        <w:widowControl/>
+        <w:shd w:val="clear" w:color="auto" w:fill="FFFFFF"/>
+        <w:spacing w:line="450" w:lineRule="atLeast"/>
+        <w:ind w:firstLine="420"/>
+        <w:rPr>
+          <w:rFonts w:ascii="宋体" w:eastAsia="宋体" w:hAnsi="宋体" w:cs="宋体" w:hint="eastAsia"/>
+          <w:color w:val="333333"/>
+          <w:kern w:val="0"/>
+          <w:sz w:val="24"/>
+          <w:szCs w:val="24"/>
+        </w:rPr>
+      </w:pPr>
       <w:bookmarkStart w:id="0" w:name="_GoBack"/>
+      <w:r>
+        <w:rPr>
+          <w:rFonts w:ascii="宋体" w:eastAsia="宋体" w:hAnsi="宋体" w:cs="宋体" w:hint="eastAsia"/>
+          <w:noProof/>
+          <w:color w:val="333333"/>
+          <w:kern w:val="0"/>
+          <w:sz w:val="24"/>
+          <w:szCs w:val="24"/>
+        </w:rPr>
+        <mc:AlternateContent>
+          <mc:Choice Requires="wpc">
+            <w:drawing>
+              <wp:inline distT="0" distB="0" distL="0" distR="0">
+                <wp:extent cx="5600700" cy="3829050"/>
+                <wp:effectExtent l="0" t="0" r="0" b="0"/>
+                <wp:docPr id="8" name="画布 8"/>
+                <wp:cNvGraphicFramePr>
+                  <a:graphicFrameLocks xmlns:a="http://schemas.openxmlformats.org/drawingml/2006/main" noChangeAspect="1"/>
+                </wp:cNvGraphicFramePr>
+                <a:graphic xmlns:a="http://schemas.openxmlformats.org/drawingml/2006/main">
+                  <a:graphicData uri="http://schemas.microsoft.com/office/word/2010/wordprocessingCanvas">
+                    <wpc:wpc>
+                      <wpc:bg/>
+                      <wpc:whole/>
+                      <wps:wsp>
+                        <wps:cNvPr id="9" name="文本框 9"/>
+                        <wps:cNvSpPr txBox="1"/>
+                        <wps:spPr>
+                          <a:xfrm>
+                            <a:off x="0" y="371476"/>
+                            <a:ext cx="628650" cy="314325"/>
+                          </a:xfrm>
+                          <a:prstGeom prst="rect">
+                            <a:avLst/>
+                          </a:prstGeom>
+                          <a:noFill/>
+                          <a:ln w="6350">
+                            <a:solidFill>
+                              <a:schemeClr val="tx1"/>
+                            </a:solidFill>
+                          </a:ln>
+                        </wps:spPr>
+                        <wps:txbx>
+                          <w:txbxContent>
+                            <w:p>
+                              <w:r>
+                                <w:rPr>
+                                  <w:rFonts w:hint="eastAsia"/>
+                                </w:rPr>
+                                <w:t>数据流</w:t>
+                              </w:r>
+                            </w:p>
+                          </w:txbxContent>
+                        </wps:txbx>
+                        <wps:bodyPr rot="0" spcFirstLastPara="0" vertOverflow="overflow" horzOverflow="overflow" vert="horz" wrap="square" lIns="91440" tIns="45720" rIns="91440" bIns="45720" numCol="1" spcCol="0" rtlCol="0" fromWordArt="0" anchor="t" anchorCtr="0" forceAA="0" compatLnSpc="1">
+                          <a:prstTxWarp prst="textNoShape">
+                            <a:avLst/>
+                          </a:prstTxWarp>
+                          <a:noAutofit/>
+                        </wps:bodyPr>
+                      </wps:wsp>
+                      <wps:wsp>
+                        <wps:cNvPr id="12" name="直接箭头连接符 12"/>
+                        <wps:cNvCnPr/>
+                        <wps:spPr>
+                          <a:xfrm>
+                            <a:off x="638175" y="514351"/>
+                            <a:ext cx="218100" cy="0"/>
+                          </a:xfrm>
+                          <a:prstGeom prst="straightConnector1">
+                            <a:avLst/>
+                          </a:prstGeom>
+                          <a:ln>
+                            <a:tailEnd type="triangle"/>
+                          </a:ln>
+                        </wps:spPr>
+                        <wps:style>
+                          <a:lnRef idx="1">
+                            <a:schemeClr val="dk1"/>
+                          </a:lnRef>
+                          <a:fillRef idx="0">
+                            <a:schemeClr val="dk1"/>
+                          </a:fillRef>
+                          <a:effectRef idx="0">
+                            <a:schemeClr val="dk1"/>
+                          </a:effectRef>
+                          <a:fontRef idx="minor">
+                            <a:schemeClr val="tx1"/>
+                          </a:fontRef>
+                        </wps:style>
+                        <wps:bodyPr/>
+                      </wps:wsp>
+                      <wps:wsp>
+                        <wps:cNvPr id="13" name="文本框 13"/>
+                        <wps:cNvSpPr txBox="1"/>
+                        <wps:spPr>
+                          <a:xfrm>
+                            <a:off x="876298" y="352426"/>
+                            <a:ext cx="456565" cy="371475"/>
+                          </a:xfrm>
+                          <a:prstGeom prst="rect">
+                            <a:avLst/>
+                          </a:prstGeom>
+                          <a:solidFill>
+                            <a:schemeClr val="lt1"/>
+                          </a:solidFill>
+                          <a:ln w="6350">
+                            <a:solidFill>
+                              <a:prstClr val="black"/>
+                            </a:solidFill>
+                          </a:ln>
+                        </wps:spPr>
+                        <wps:txbx>
+                          <w:txbxContent>
+                            <w:p>
+                              <w:pPr>
+                                <w:spacing w:line="360" w:lineRule="auto"/>
+                                <w:rPr>
+                                  <w:rFonts w:hint="eastAsia"/>
+                                </w:rPr>
+                              </w:pPr>
+                              <w:r>
+                                <w:rPr>
+                                  <w:rFonts w:hint="eastAsia"/>
+                                </w:rPr>
+                                <w:t>编码</w:t>
+                              </w:r>
+                            </w:p>
+                          </w:txbxContent>
+                        </wps:txbx>
+                        <wps:bodyPr rot="0" spcFirstLastPara="0" vertOverflow="overflow" horzOverflow="overflow" vert="horz" wrap="none" lIns="91440" tIns="45720" rIns="91440" bIns="45720" numCol="1" spcCol="0" rtlCol="0" fromWordArt="0" anchor="t" anchorCtr="0" forceAA="0" compatLnSpc="1">
+                          <a:prstTxWarp prst="textNoShape">
+                            <a:avLst/>
+                          </a:prstTxWarp>
+                          <a:noAutofit/>
+                        </wps:bodyPr>
+                      </wps:wsp>
+                      <wps:wsp>
+                        <wps:cNvPr id="131" name="直接箭头连接符 131"/>
+                        <wps:cNvCnPr/>
+                        <wps:spPr>
+                          <a:xfrm>
+                            <a:off x="1355385" y="542926"/>
+                            <a:ext cx="217805" cy="0"/>
+                          </a:xfrm>
+                          <a:prstGeom prst="straightConnector1">
+                            <a:avLst/>
+                          </a:prstGeom>
+                          <a:ln>
+                            <a:tailEnd type="triangle"/>
+                          </a:ln>
+                        </wps:spPr>
+                        <wps:style>
+                          <a:lnRef idx="1">
+                            <a:schemeClr val="dk1"/>
+                          </a:lnRef>
+                          <a:fillRef idx="0">
+                            <a:schemeClr val="dk1"/>
+                          </a:fillRef>
+                          <a:effectRef idx="0">
+                            <a:schemeClr val="dk1"/>
+                          </a:effectRef>
+                          <a:fontRef idx="minor">
+                            <a:schemeClr val="tx1"/>
+                          </a:fontRef>
+                        </wps:style>
+                        <wps:bodyPr/>
+                      </wps:wsp>
+                      <wps:wsp>
+                        <wps:cNvPr id="55" name="文本框 55"/>
+                        <wps:cNvSpPr txBox="1"/>
+                        <wps:spPr>
+                          <a:xfrm>
+                            <a:off x="1573190" y="361950"/>
+                            <a:ext cx="456565" cy="381000"/>
+                          </a:xfrm>
+                          <a:prstGeom prst="rect">
+                            <a:avLst/>
+                          </a:prstGeom>
+                          <a:solidFill>
+                            <a:schemeClr val="lt1"/>
+                          </a:solidFill>
+                          <a:ln w="6350">
+                            <a:solidFill>
+                              <a:prstClr val="black"/>
+                            </a:solidFill>
+                          </a:ln>
+                        </wps:spPr>
+                        <wps:txbx>
+                          <w:txbxContent>
+                            <w:p>
+                              <w:pPr>
+                                <w:spacing w:line="200" w:lineRule="exact"/>
+                              </w:pPr>
+                              <w:r>
+                                <w:rPr>
+                                  <w:rFonts w:hint="eastAsia"/>
+                                </w:rPr>
+                                <w:t>数字</w:t>
+                              </w:r>
+                            </w:p>
+                            <w:p>
+                              <w:pPr>
+                                <w:spacing w:line="200" w:lineRule="exact"/>
+                                <w:rPr>
+                                  <w:rFonts w:hint="eastAsia"/>
+                                </w:rPr>
+                              </w:pPr>
+                              <w:r>
+                                <w:rPr>
+                                  <w:rFonts w:hint="eastAsia"/>
+                                </w:rPr>
+                                <w:t>调制</w:t>
+                              </w:r>
+                            </w:p>
+                          </w:txbxContent>
+                        </wps:txbx>
+                        <wps:bodyPr rot="0" spcFirstLastPara="0" vertOverflow="overflow" horzOverflow="overflow" vert="horz" wrap="none" lIns="91440" tIns="45720" rIns="91440" bIns="45720" numCol="1" spcCol="0" rtlCol="0" fromWordArt="0" anchor="t" anchorCtr="0" forceAA="0" compatLnSpc="1">
+                          <a:prstTxWarp prst="textNoShape">
+                            <a:avLst/>
+                          </a:prstTxWarp>
+                          <a:noAutofit/>
+                        </wps:bodyPr>
+                      </wps:wsp>
+                      <wps:wsp>
+                        <wps:cNvPr id="132" name="直接箭头连接符 132"/>
+                        <wps:cNvCnPr/>
+                        <wps:spPr>
+                          <a:xfrm>
+                            <a:off x="2049780" y="561976"/>
+                            <a:ext cx="217805" cy="0"/>
+                          </a:xfrm>
+                          <a:prstGeom prst="straightConnector1">
+                            <a:avLst/>
+                          </a:prstGeom>
+                          <a:ln>
+                            <a:tailEnd type="triangle"/>
+                          </a:ln>
+                        </wps:spPr>
+                        <wps:style>
+                          <a:lnRef idx="1">
+                            <a:schemeClr val="dk1"/>
+                          </a:lnRef>
+                          <a:fillRef idx="0">
+                            <a:schemeClr val="dk1"/>
+                          </a:fillRef>
+                          <a:effectRef idx="0">
+                            <a:schemeClr val="dk1"/>
+                          </a:effectRef>
+                          <a:fontRef idx="minor">
+                            <a:schemeClr val="tx1"/>
+                          </a:fontRef>
+                        </wps:style>
+                        <wps:bodyPr/>
+                      </wps:wsp>
+                      <wps:wsp>
+                        <wps:cNvPr id="83" name="文本框 83"/>
+                        <wps:cNvSpPr txBox="1"/>
+                        <wps:spPr>
+                          <a:xfrm>
+                            <a:off x="2286000" y="390525"/>
+                            <a:ext cx="438150" cy="314326"/>
+                          </a:xfrm>
+                          <a:prstGeom prst="rect">
+                            <a:avLst/>
+                          </a:prstGeom>
+                          <a:solidFill>
+                            <a:schemeClr val="lt1"/>
+                          </a:solidFill>
+                          <a:ln w="6350">
+                            <a:solidFill>
+                              <a:prstClr val="black"/>
+                            </a:solidFill>
+                          </a:ln>
+                        </wps:spPr>
+                        <wps:txbx>
+                          <w:txbxContent>
+                            <w:p>
+                              <w:r>
+                                <w:t>S/P</w:t>
+                              </w:r>
+                            </w:p>
+                          </w:txbxContent>
+                        </wps:txbx>
+                        <wps:bodyPr rot="0" spcFirstLastPara="0" vertOverflow="overflow" horzOverflow="overflow" vert="horz" wrap="square" lIns="91440" tIns="45720" rIns="91440" bIns="45720" numCol="1" spcCol="0" rtlCol="0" fromWordArt="0" anchor="t" anchorCtr="0" forceAA="0" compatLnSpc="1">
+                          <a:prstTxWarp prst="textNoShape">
+                            <a:avLst/>
+                          </a:prstTxWarp>
+                          <a:noAutofit/>
+                        </wps:bodyPr>
+                      </wps:wsp>
+                      <wps:wsp>
+                        <wps:cNvPr id="86" name="文本框 86"/>
+                        <wps:cNvSpPr txBox="1"/>
+                        <wps:spPr>
+                          <a:xfrm>
+                            <a:off x="2962275" y="304802"/>
+                            <a:ext cx="428625" cy="523874"/>
+                          </a:xfrm>
+                          <a:prstGeom prst="rect">
+                            <a:avLst/>
+                          </a:prstGeom>
+                          <a:solidFill>
+                            <a:schemeClr val="lt1"/>
+                          </a:solidFill>
+                          <a:ln w="6350">
+                            <a:solidFill>
+                              <a:prstClr val="black"/>
+                            </a:solidFill>
+                          </a:ln>
+                        </wps:spPr>
+                        <wps:txbx>
+                          <w:txbxContent>
+                            <w:p>
+                              <w:pPr>
+                                <w:spacing w:line="480" w:lineRule="auto"/>
+                                <w:jc w:val="center"/>
+                              </w:pPr>
+                              <w:r>
+                                <w:rPr>
+                                  <w:rFonts w:hint="eastAsia"/>
+                                </w:rPr>
+                                <w:t>IFFT</w:t>
+                              </w:r>
+                            </w:p>
+                          </w:txbxContent>
+                        </wps:txbx>
+                        <wps:bodyPr rot="0" spcFirstLastPara="0" vertOverflow="overflow" horzOverflow="overflow" vert="horz" wrap="square" lIns="91440" tIns="45720" rIns="91440" bIns="45720" numCol="1" spcCol="0" rtlCol="0" fromWordArt="0" anchor="t" anchorCtr="0" forceAA="0" compatLnSpc="1">
+                          <a:prstTxWarp prst="textNoShape">
+                            <a:avLst/>
+                          </a:prstTxWarp>
+                          <a:noAutofit/>
+                        </wps:bodyPr>
+                      </wps:wsp>
+                      <wps:wsp>
+                        <wps:cNvPr id="133" name="直接箭头连接符 133"/>
+                        <wps:cNvCnPr/>
+                        <wps:spPr>
+                          <a:xfrm>
+                            <a:off x="2744470" y="419102"/>
+                            <a:ext cx="217805" cy="0"/>
+                          </a:xfrm>
+                          <a:prstGeom prst="straightConnector1">
+                            <a:avLst/>
+                          </a:prstGeom>
+                          <a:ln>
+                            <a:tailEnd type="triangle"/>
+                          </a:ln>
+                        </wps:spPr>
+                        <wps:style>
+                          <a:lnRef idx="1">
+                            <a:schemeClr val="dk1"/>
+                          </a:lnRef>
+                          <a:fillRef idx="0">
+                            <a:schemeClr val="dk1"/>
+                          </a:fillRef>
+                          <a:effectRef idx="0">
+                            <a:schemeClr val="dk1"/>
+                          </a:effectRef>
+                          <a:fontRef idx="minor">
+                            <a:schemeClr val="tx1"/>
+                          </a:fontRef>
+                        </wps:style>
+                        <wps:bodyPr/>
+                      </wps:wsp>
+                      <wps:wsp>
+                        <wps:cNvPr id="135" name="文本框 83"/>
+                        <wps:cNvSpPr txBox="1"/>
+                        <wps:spPr>
+                          <a:xfrm>
+                            <a:off x="3628050" y="409576"/>
+                            <a:ext cx="401025" cy="314325"/>
+                          </a:xfrm>
+                          <a:prstGeom prst="rect">
+                            <a:avLst/>
+                          </a:prstGeom>
+                          <a:solidFill>
+                            <a:schemeClr val="lt1"/>
+                          </a:solidFill>
+                          <a:ln w="6350">
+                            <a:solidFill>
+                              <a:prstClr val="black"/>
+                            </a:solidFill>
+                          </a:ln>
+                        </wps:spPr>
+                        <wps:txbx>
+                          <w:txbxContent>
+                            <w:p>
+                              <w:pPr>
+                                <w:pStyle w:val="a4"/>
+                                <w:spacing w:before="0" w:beforeAutospacing="0" w:after="0" w:afterAutospacing="0"/>
+                                <w:jc w:val="both"/>
+                              </w:pPr>
+                              <w:r>
+                                <w:rPr>
+                                  <w:rFonts w:ascii="等线" w:eastAsia="等线" w:hAnsi="等线" w:cs="Times New Roman" w:hint="eastAsia"/>
+                                  <w:kern w:val="2"/>
+                                  <w:sz w:val="21"/>
+                                  <w:szCs w:val="21"/>
+                                </w:rPr>
+                                <w:t>P</w:t>
+                              </w:r>
+                              <w:r>
+                                <w:rPr>
+                                  <w:rFonts w:ascii="等线" w:eastAsia="等线" w:hAnsi="等线" w:cs="Times New Roman"/>
+                                  <w:kern w:val="2"/>
+                                  <w:sz w:val="21"/>
+                                  <w:szCs w:val="21"/>
+                                </w:rPr>
+                                <w:t>/S</w:t>
+                              </w:r>
+                            </w:p>
+                          </w:txbxContent>
+                        </wps:txbx>
+                        <wps:bodyPr rot="0" spcFirstLastPara="0" vert="horz" wrap="square" lIns="91440" tIns="45720" rIns="91440" bIns="45720" numCol="1" spcCol="0" rtlCol="0" fromWordArt="0" anchor="t" anchorCtr="0" forceAA="0" compatLnSpc="1">
+                          <a:prstTxWarp prst="textNoShape">
+                            <a:avLst/>
+                          </a:prstTxWarp>
+                          <a:noAutofit/>
+                        </wps:bodyPr>
+                      </wps:wsp>
+                      <wps:wsp>
+                        <wps:cNvPr id="139" name="直接箭头连接符 139"/>
+                        <wps:cNvCnPr/>
+                        <wps:spPr>
+                          <a:xfrm>
+                            <a:off x="3400425" y="466726"/>
+                            <a:ext cx="217805" cy="0"/>
+                          </a:xfrm>
+                          <a:prstGeom prst="straightConnector1">
+                            <a:avLst/>
+                          </a:prstGeom>
+                          <a:ln>
+                            <a:tailEnd type="triangle"/>
+                          </a:ln>
+                        </wps:spPr>
+                        <wps:style>
+                          <a:lnRef idx="1">
+                            <a:schemeClr val="dk1"/>
+                          </a:lnRef>
+                          <a:fillRef idx="0">
+                            <a:schemeClr val="dk1"/>
+                          </a:fillRef>
+                          <a:effectRef idx="0">
+                            <a:schemeClr val="dk1"/>
+                          </a:effectRef>
+                          <a:fontRef idx="minor">
+                            <a:schemeClr val="tx1"/>
+                          </a:fontRef>
+                        </wps:style>
+                        <wps:bodyPr/>
+                      </wps:wsp>
+                      <wps:wsp>
+                        <wps:cNvPr id="87" name="文本框 87"/>
+                        <wps:cNvSpPr txBox="1"/>
+                        <wps:spPr>
+                          <a:xfrm>
+                            <a:off x="2681514" y="447676"/>
+                            <a:ext cx="380070" cy="447674"/>
+                          </a:xfrm>
+                          <a:prstGeom prst="rect">
+                            <a:avLst/>
+                          </a:prstGeom>
+                          <a:noFill/>
+                          <a:ln w="6350">
+                            <a:noFill/>
+                          </a:ln>
+                        </wps:spPr>
+                        <wps:txbx>
+                          <w:txbxContent>
+                            <w:p>
+                              <w:pPr>
+                                <w:rPr>
+                                  <w:b/>
+                                </w:rPr>
+                              </w:pPr>
+                              <w:r>
+                                <w:rPr>
+                                  <w:b/>
+                                </w:rPr>
+                                <w:t>...</w:t>
+                              </w:r>
+                            </w:p>
+                          </w:txbxContent>
+                        </wps:txbx>
+                        <wps:bodyPr rot="0" spcFirstLastPara="0" vertOverflow="overflow" horzOverflow="overflow" vert="eaVert" wrap="square" lIns="91440" tIns="45720" rIns="91440" bIns="45720" numCol="1" spcCol="0" rtlCol="0" fromWordArt="0" anchor="t" anchorCtr="0" forceAA="0" compatLnSpc="1">
+                          <a:prstTxWarp prst="textNoShape">
+                            <a:avLst/>
+                          </a:prstTxWarp>
+                          <a:noAutofit/>
+                        </wps:bodyPr>
+                      </wps:wsp>
+                      <wps:wsp>
+                        <wps:cNvPr id="140" name="文本框 87"/>
+                        <wps:cNvSpPr txBox="1"/>
+                        <wps:spPr>
+                          <a:xfrm>
+                            <a:off x="3342300" y="484801"/>
+                            <a:ext cx="379730" cy="447040"/>
+                          </a:xfrm>
+                          <a:prstGeom prst="rect">
+                            <a:avLst/>
+                          </a:prstGeom>
+                          <a:noFill/>
+                          <a:ln w="6350">
+                            <a:noFill/>
+                          </a:ln>
+                        </wps:spPr>
+                        <wps:txbx>
+                          <w:txbxContent>
+                            <w:p>
+                              <w:pPr>
+                                <w:pStyle w:val="a4"/>
+                                <w:spacing w:before="0" w:beforeAutospacing="0" w:after="0" w:afterAutospacing="0"/>
+                                <w:jc w:val="both"/>
+                              </w:pPr>
+                              <w:r>
+                                <w:rPr>
+                                  <w:rFonts w:ascii="等线" w:eastAsia="等线" w:hAnsi="等线" w:cs="Times New Roman" w:hint="eastAsia"/>
+                                  <w:b/>
+                                  <w:bCs/>
+                                  <w:kern w:val="2"/>
+                                  <w:sz w:val="21"/>
+                                  <w:szCs w:val="21"/>
+                                </w:rPr>
+                                <w:t>...</w:t>
+                              </w:r>
+                            </w:p>
+                          </w:txbxContent>
+                        </wps:txbx>
+                        <wps:bodyPr rot="0" spcFirstLastPara="0" vert="eaVert" wrap="square" lIns="91440" tIns="45720" rIns="91440" bIns="45720" numCol="1" spcCol="0" rtlCol="0" fromWordArt="0" anchor="t" anchorCtr="0" forceAA="0" compatLnSpc="1">
+                          <a:prstTxWarp prst="textNoShape">
+                            <a:avLst/>
+                          </a:prstTxWarp>
+                          <a:noAutofit/>
+                        </wps:bodyPr>
+                      </wps:wsp>
+                      <wps:wsp>
+                        <wps:cNvPr id="141" name="直接箭头连接符 141"/>
+                        <wps:cNvCnPr/>
+                        <wps:spPr>
+                          <a:xfrm>
+                            <a:off x="2734605" y="646726"/>
+                            <a:ext cx="217805" cy="0"/>
+                          </a:xfrm>
+                          <a:prstGeom prst="straightConnector1">
+                            <a:avLst/>
+                          </a:prstGeom>
+                          <a:ln>
+                            <a:tailEnd type="triangle"/>
+                          </a:ln>
+                        </wps:spPr>
+                        <wps:style>
+                          <a:lnRef idx="1">
+                            <a:schemeClr val="dk1"/>
+                          </a:lnRef>
+                          <a:fillRef idx="0">
+                            <a:schemeClr val="dk1"/>
+                          </a:fillRef>
+                          <a:effectRef idx="0">
+                            <a:schemeClr val="dk1"/>
+                          </a:effectRef>
+                          <a:fontRef idx="minor">
+                            <a:schemeClr val="tx1"/>
+                          </a:fontRef>
+                        </wps:style>
+                        <wps:bodyPr/>
+                      </wps:wsp>
+                      <wps:wsp>
+                        <wps:cNvPr id="142" name="直接箭头连接符 142"/>
+                        <wps:cNvCnPr/>
+                        <wps:spPr>
+                          <a:xfrm>
+                            <a:off x="3400425" y="674326"/>
+                            <a:ext cx="217805" cy="0"/>
+                          </a:xfrm>
+                          <a:prstGeom prst="straightConnector1">
+                            <a:avLst/>
+                          </a:prstGeom>
+                          <a:ln>
+                            <a:tailEnd type="triangle"/>
+                          </a:ln>
+                        </wps:spPr>
+                        <wps:style>
+                          <a:lnRef idx="1">
+                            <a:schemeClr val="dk1"/>
+                          </a:lnRef>
+                          <a:fillRef idx="0">
+                            <a:schemeClr val="dk1"/>
+                          </a:fillRef>
+                          <a:effectRef idx="0">
+                            <a:schemeClr val="dk1"/>
+                          </a:effectRef>
+                          <a:fontRef idx="minor">
+                            <a:schemeClr val="tx1"/>
+                          </a:fontRef>
+                        </wps:style>
+                        <wps:bodyPr/>
+                      </wps:wsp>
+                      <wps:wsp>
+                        <wps:cNvPr id="143" name="直接箭头连接符 143"/>
+                        <wps:cNvCnPr/>
+                        <wps:spPr>
+                          <a:xfrm>
+                            <a:off x="4029075" y="561976"/>
+                            <a:ext cx="217805" cy="0"/>
+                          </a:xfrm>
+                          <a:prstGeom prst="straightConnector1">
+                            <a:avLst/>
+                          </a:prstGeom>
+                          <a:ln>
+                            <a:tailEnd type="triangle"/>
+                          </a:ln>
+                        </wps:spPr>
+                        <wps:style>
+                          <a:lnRef idx="1">
+                            <a:schemeClr val="dk1"/>
+                          </a:lnRef>
+                          <a:fillRef idx="0">
+                            <a:schemeClr val="dk1"/>
+                          </a:fillRef>
+                          <a:effectRef idx="0">
+                            <a:schemeClr val="dk1"/>
+                          </a:effectRef>
+                          <a:fontRef idx="minor">
+                            <a:schemeClr val="tx1"/>
+                          </a:fontRef>
+                        </wps:style>
+                        <wps:bodyPr/>
+                      </wps:wsp>
+                      <wps:wsp>
+                        <wps:cNvPr id="88" name="文本框 88"/>
+                        <wps:cNvSpPr txBox="1"/>
+                        <wps:spPr>
+                          <a:xfrm>
+                            <a:off x="4229100" y="361950"/>
+                            <a:ext cx="514350" cy="419100"/>
+                          </a:xfrm>
+                          <a:prstGeom prst="rect">
+                            <a:avLst/>
+                          </a:prstGeom>
+                          <a:solidFill>
+                            <a:schemeClr val="lt1"/>
+                          </a:solidFill>
+                          <a:ln w="6350">
+                            <a:solidFill>
+                              <a:prstClr val="black"/>
+                            </a:solidFill>
+                          </a:ln>
+                        </wps:spPr>
+                        <wps:txbx>
+                          <w:txbxContent>
+                            <w:p>
+                              <w:pPr>
+                                <w:spacing w:line="200" w:lineRule="exact"/>
+                                <w:jc w:val="center"/>
+                                <w:rPr>
+                                  <w:rFonts w:hint="eastAsia"/>
+                                </w:rPr>
+                              </w:pPr>
+                              <w:r>
+                                <w:rPr>
+                                  <w:rFonts w:hint="eastAsia"/>
+                                </w:rPr>
+                                <w:t>插入</w:t>
+                              </w:r>
+                              <w:r>
+                                <w:t>CP</w:t>
+                              </w:r>
+                            </w:p>
+                          </w:txbxContent>
+                        </wps:txbx>
+                        <wps:bodyPr rot="0" spcFirstLastPara="0" vertOverflow="overflow" horzOverflow="overflow" vert="horz" wrap="square" lIns="91440" tIns="45720" rIns="91440" bIns="45720" numCol="1" spcCol="0" rtlCol="0" fromWordArt="0" anchor="t" anchorCtr="0" forceAA="0" compatLnSpc="1">
+                          <a:prstTxWarp prst="textNoShape">
+                            <a:avLst/>
+                          </a:prstTxWarp>
+                          <a:noAutofit/>
+                        </wps:bodyPr>
+                      </wps:wsp>
+                      <wps:wsp>
+                        <wps:cNvPr id="90" name="文本框 90"/>
+                        <wps:cNvSpPr txBox="1"/>
+                        <wps:spPr>
+                          <a:xfrm>
+                            <a:off x="4942205" y="400051"/>
+                            <a:ext cx="524850" cy="304800"/>
+                          </a:xfrm>
+                          <a:prstGeom prst="rect">
+                            <a:avLst/>
+                          </a:prstGeom>
+                          <a:solidFill>
+                            <a:schemeClr val="lt1"/>
+                          </a:solidFill>
+                          <a:ln w="6350">
+                            <a:solidFill>
+                              <a:prstClr val="black"/>
+                            </a:solidFill>
+                          </a:ln>
+                        </wps:spPr>
+                        <wps:txbx>
+                          <w:txbxContent>
+                            <w:p>
+                              <w:r>
+                                <w:rPr>
+                                  <w:rFonts w:hint="eastAsia"/>
+                                </w:rPr>
+                                <w:t>DAC</w:t>
+                              </w:r>
+                            </w:p>
+                          </w:txbxContent>
+                        </wps:txbx>
+                        <wps:bodyPr rot="0" spcFirstLastPara="0" vertOverflow="overflow" horzOverflow="overflow" vert="horz" wrap="square" lIns="91440" tIns="45720" rIns="91440" bIns="45720" numCol="1" spcCol="0" rtlCol="0" fromWordArt="0" anchor="t" anchorCtr="0" forceAA="0" compatLnSpc="1">
+                          <a:prstTxWarp prst="textNoShape">
+                            <a:avLst/>
+                          </a:prstTxWarp>
+                          <a:noAutofit/>
+                        </wps:bodyPr>
+                      </wps:wsp>
+                      <wps:wsp>
+                        <wps:cNvPr id="144" name="直接箭头连接符 144"/>
+                        <wps:cNvCnPr>
+                          <a:stCxn id="90" idx="2"/>
+                        </wps:cNvCnPr>
+                        <wps:spPr>
+                          <a:xfrm flipH="1">
+                            <a:off x="5199675" y="704851"/>
+                            <a:ext cx="4955" cy="885824"/>
+                          </a:xfrm>
+                          <a:prstGeom prst="straightConnector1">
+                            <a:avLst/>
+                          </a:prstGeom>
+                          <a:ln>
+                            <a:tailEnd type="triangle"/>
+                          </a:ln>
+                        </wps:spPr>
+                        <wps:style>
+                          <a:lnRef idx="1">
+                            <a:schemeClr val="dk1"/>
+                          </a:lnRef>
+                          <a:fillRef idx="0">
+                            <a:schemeClr val="dk1"/>
+                          </a:fillRef>
+                          <a:effectRef idx="0">
+                            <a:schemeClr val="dk1"/>
+                          </a:effectRef>
+                          <a:fontRef idx="minor">
+                            <a:schemeClr val="tx1"/>
+                          </a:fontRef>
+                        </wps:style>
+                        <wps:bodyPr/>
+                      </wps:wsp>
+                      <wps:wsp>
+                        <wps:cNvPr id="145" name="文本框 90"/>
+                        <wps:cNvSpPr txBox="1"/>
+                        <wps:spPr>
+                          <a:xfrm>
+                            <a:off x="4980600" y="1581150"/>
+                            <a:ext cx="524510" cy="304800"/>
+                          </a:xfrm>
+                          <a:prstGeom prst="rect">
+                            <a:avLst/>
+                          </a:prstGeom>
+                          <a:solidFill>
+                            <a:schemeClr val="lt1"/>
+                          </a:solidFill>
+                          <a:ln w="6350">
+                            <a:solidFill>
+                              <a:prstClr val="black"/>
+                            </a:solidFill>
+                          </a:ln>
+                        </wps:spPr>
+                        <wps:txbx>
+                          <w:txbxContent>
+                            <w:p>
+                              <w:pPr>
+                                <w:pStyle w:val="a4"/>
+                                <w:spacing w:before="0" w:beforeAutospacing="0" w:after="0" w:afterAutospacing="0"/>
+                                <w:jc w:val="both"/>
+                              </w:pPr>
+                              <w:r>
+                                <w:rPr>
+                                  <w:rFonts w:ascii="等线" w:eastAsia="等线" w:hAnsi="等线" w:cs="Times New Roman" w:hint="eastAsia"/>
+                                  <w:kern w:val="2"/>
+                                  <w:sz w:val="21"/>
+                                  <w:szCs w:val="21"/>
+                                </w:rPr>
+                                <w:t>信道</w:t>
+                              </w:r>
+                            </w:p>
+                          </w:txbxContent>
+                        </wps:txbx>
+                        <wps:bodyPr rot="0" spcFirstLastPara="0" vert="horz" wrap="square" lIns="91440" tIns="45720" rIns="91440" bIns="45720" numCol="1" spcCol="0" rtlCol="0" fromWordArt="0" anchor="t" anchorCtr="0" forceAA="0" compatLnSpc="1">
+                          <a:prstTxWarp prst="textNoShape">
+                            <a:avLst/>
+                          </a:prstTxWarp>
+                          <a:noAutofit/>
+                        </wps:bodyPr>
+                      </wps:wsp>
+                      <wps:wsp>
+                        <wps:cNvPr id="146" name="直接箭头连接符 146"/>
+                        <wps:cNvCnPr/>
+                        <wps:spPr>
+                          <a:xfrm>
+                            <a:off x="5204630" y="1904025"/>
+                            <a:ext cx="0" cy="951865"/>
+                          </a:xfrm>
+                          <a:prstGeom prst="straightConnector1">
+                            <a:avLst/>
+                          </a:prstGeom>
+                          <a:ln>
+                            <a:tailEnd type="triangle"/>
+                          </a:ln>
+                        </wps:spPr>
+                        <wps:style>
+                          <a:lnRef idx="1">
+                            <a:schemeClr val="dk1"/>
+                          </a:lnRef>
+                          <a:fillRef idx="0">
+                            <a:schemeClr val="dk1"/>
+                          </a:fillRef>
+                          <a:effectRef idx="0">
+                            <a:schemeClr val="dk1"/>
+                          </a:effectRef>
+                          <a:fontRef idx="minor">
+                            <a:schemeClr val="tx1"/>
+                          </a:fontRef>
+                        </wps:style>
+                        <wps:bodyPr/>
+                      </wps:wsp>
+                      <wps:wsp>
+                        <wps:cNvPr id="147" name="文本框 90"/>
+                        <wps:cNvSpPr txBox="1"/>
+                        <wps:spPr>
+                          <a:xfrm>
+                            <a:off x="4971075" y="2864440"/>
+                            <a:ext cx="524510" cy="304800"/>
+                          </a:xfrm>
+                          <a:prstGeom prst="rect">
+                            <a:avLst/>
+                          </a:prstGeom>
+                          <a:solidFill>
+                            <a:schemeClr val="lt1"/>
+                          </a:solidFill>
+                          <a:ln w="6350">
+                            <a:solidFill>
+                              <a:prstClr val="black"/>
+                            </a:solidFill>
+                          </a:ln>
+                        </wps:spPr>
+                        <wps:txbx>
+                          <w:txbxContent>
+                            <w:p>
+                              <w:pPr>
+                                <w:pStyle w:val="a4"/>
+                                <w:spacing w:before="0" w:beforeAutospacing="0" w:after="0" w:afterAutospacing="0"/>
+                                <w:jc w:val="both"/>
+                              </w:pPr>
+                              <w:r>
+                                <w:rPr>
+                                  <w:rFonts w:ascii="等线" w:eastAsia="等线" w:hAnsi="等线" w:cs="Times New Roman"/>
+                                  <w:kern w:val="2"/>
+                                  <w:sz w:val="21"/>
+                                  <w:szCs w:val="21"/>
+                                </w:rPr>
+                                <w:t>ADC</w:t>
+                              </w:r>
+                            </w:p>
+                          </w:txbxContent>
+                        </wps:txbx>
+                        <wps:bodyPr rot="0" spcFirstLastPara="0" vert="horz" wrap="square" lIns="91440" tIns="45720" rIns="91440" bIns="45720" numCol="1" spcCol="0" rtlCol="0" fromWordArt="0" anchor="t" anchorCtr="0" forceAA="0" compatLnSpc="1">
+                          <a:prstTxWarp prst="textNoShape">
+                            <a:avLst/>
+                          </a:prstTxWarp>
+                          <a:noAutofit/>
+                        </wps:bodyPr>
+                      </wps:wsp>
+                      <wps:wsp>
+                        <wps:cNvPr id="149" name="文本框 88"/>
+                        <wps:cNvSpPr txBox="1"/>
+                        <wps:spPr>
+                          <a:xfrm>
+                            <a:off x="4199549" y="2788240"/>
+                            <a:ext cx="514350" cy="419100"/>
+                          </a:xfrm>
+                          <a:prstGeom prst="rect">
+                            <a:avLst/>
+                          </a:prstGeom>
+                          <a:solidFill>
+                            <a:schemeClr val="lt1"/>
+                          </a:solidFill>
+                          <a:ln w="6350">
+                            <a:solidFill>
+                              <a:prstClr val="black"/>
+                            </a:solidFill>
+                          </a:ln>
+                        </wps:spPr>
+                        <wps:txbx>
+                          <w:txbxContent>
+                            <w:p>
+                              <w:pPr>
+                                <w:pStyle w:val="a4"/>
+                                <w:spacing w:before="0" w:beforeAutospacing="0" w:after="0" w:afterAutospacing="0" w:line="360" w:lineRule="auto"/>
+                                <w:jc w:val="center"/>
+                              </w:pPr>
+                              <w:r>
+                                <w:rPr>
+                                  <w:rFonts w:ascii="等线" w:eastAsia="等线" w:hAnsi="等线" w:cs="Times New Roman" w:hint="eastAsia"/>
+                                  <w:kern w:val="2"/>
+                                  <w:sz w:val="21"/>
+                                  <w:szCs w:val="21"/>
+                                </w:rPr>
+                                <w:t>去CP</w:t>
+                              </w:r>
+                            </w:p>
+                          </w:txbxContent>
+                        </wps:txbx>
+                        <wps:bodyPr rot="0" spcFirstLastPara="0" vert="horz" wrap="square" lIns="91440" tIns="45720" rIns="91440" bIns="45720" numCol="1" spcCol="0" rtlCol="0" fromWordArt="0" anchor="t" anchorCtr="0" forceAA="0" compatLnSpc="1">
+                          <a:prstTxWarp prst="textNoShape">
+                            <a:avLst/>
+                          </a:prstTxWarp>
+                          <a:noAutofit/>
+                        </wps:bodyPr>
+                      </wps:wsp>
+                      <wps:wsp>
+                        <wps:cNvPr id="150" name="文本框 83"/>
+                        <wps:cNvSpPr txBox="1"/>
+                        <wps:spPr>
+                          <a:xfrm>
+                            <a:off x="3589315" y="2864440"/>
+                            <a:ext cx="400685" cy="314325"/>
+                          </a:xfrm>
+                          <a:prstGeom prst="rect">
+                            <a:avLst/>
+                          </a:prstGeom>
+                          <a:solidFill>
+                            <a:schemeClr val="lt1"/>
+                          </a:solidFill>
+                          <a:ln w="6350">
+                            <a:solidFill>
+                              <a:prstClr val="black"/>
+                            </a:solidFill>
+                          </a:ln>
+                        </wps:spPr>
+                        <wps:txbx>
+                          <w:txbxContent>
+                            <w:p>
+                              <w:pPr>
+                                <w:pStyle w:val="a4"/>
+                                <w:spacing w:before="0" w:beforeAutospacing="0" w:after="0" w:afterAutospacing="0"/>
+                                <w:jc w:val="both"/>
+                              </w:pPr>
+                              <w:r>
+                                <w:rPr>
+                                  <w:rFonts w:ascii="等线" w:hAnsi="等线" w:cs="Times New Roman"/>
+                                  <w:sz w:val="21"/>
+                                  <w:szCs w:val="21"/>
+                                </w:rPr>
+                                <w:t>S</w:t>
+                              </w:r>
+                              <w:r>
+                                <w:rPr>
+                                  <w:rFonts w:ascii="等线" w:hAnsi="等线" w:cs="Times New Roman" w:hint="eastAsia"/>
+                                  <w:sz w:val="21"/>
+                                  <w:szCs w:val="21"/>
+                                </w:rPr>
+                                <w:t>/P</w:t>
+                              </w:r>
+                            </w:p>
+                          </w:txbxContent>
+                        </wps:txbx>
+                        <wps:bodyPr rot="0" spcFirstLastPara="0" vert="horz" wrap="square" lIns="91440" tIns="45720" rIns="91440" bIns="45720" numCol="1" spcCol="0" rtlCol="0" fromWordArt="0" anchor="t" anchorCtr="0" forceAA="0" compatLnSpc="1">
+                          <a:prstTxWarp prst="textNoShape">
+                            <a:avLst/>
+                          </a:prstTxWarp>
+                          <a:noAutofit/>
+                        </wps:bodyPr>
+                      </wps:wsp>
+                      <wps:wsp>
+                        <wps:cNvPr id="93" name="直接箭头连接符 93"/>
+                        <wps:cNvCnPr/>
+                        <wps:spPr>
+                          <a:xfrm flipH="1">
+                            <a:off x="3990000" y="3035890"/>
+                            <a:ext cx="220049" cy="0"/>
+                          </a:xfrm>
+                          <a:prstGeom prst="straightConnector1">
+                            <a:avLst/>
+                          </a:prstGeom>
+                          <a:ln>
+                            <a:tailEnd type="triangle"/>
+                          </a:ln>
+                        </wps:spPr>
+                        <wps:style>
+                          <a:lnRef idx="1">
+                            <a:schemeClr val="dk1"/>
+                          </a:lnRef>
+                          <a:fillRef idx="0">
+                            <a:schemeClr val="dk1"/>
+                          </a:fillRef>
+                          <a:effectRef idx="0">
+                            <a:schemeClr val="dk1"/>
+                          </a:effectRef>
+                          <a:fontRef idx="minor">
+                            <a:schemeClr val="tx1"/>
+                          </a:fontRef>
+                        </wps:style>
+                        <wps:bodyPr/>
+                      </wps:wsp>
+                      <wps:wsp>
+                        <wps:cNvPr id="152" name="直接箭头连接符 152"/>
+                        <wps:cNvCnPr/>
+                        <wps:spPr>
+                          <a:xfrm flipH="1">
+                            <a:off x="3379469" y="2910795"/>
+                            <a:ext cx="219710" cy="0"/>
+                          </a:xfrm>
+                          <a:prstGeom prst="straightConnector1">
+                            <a:avLst/>
+                          </a:prstGeom>
+                          <a:ln>
+                            <a:tailEnd type="triangle"/>
+                          </a:ln>
+                        </wps:spPr>
+                        <wps:style>
+                          <a:lnRef idx="1">
+                            <a:schemeClr val="dk1"/>
+                          </a:lnRef>
+                          <a:fillRef idx="0">
+                            <a:schemeClr val="dk1"/>
+                          </a:fillRef>
+                          <a:effectRef idx="0">
+                            <a:schemeClr val="dk1"/>
+                          </a:effectRef>
+                          <a:fontRef idx="minor">
+                            <a:schemeClr val="tx1"/>
+                          </a:fontRef>
+                        </wps:style>
+                        <wps:bodyPr/>
+                      </wps:wsp>
+                      <wps:wsp>
+                        <wps:cNvPr id="153" name="文本框 87"/>
+                        <wps:cNvSpPr txBox="1"/>
+                        <wps:spPr>
+                          <a:xfrm>
+                            <a:off x="3361349" y="2904150"/>
+                            <a:ext cx="379730" cy="447040"/>
+                          </a:xfrm>
+                          <a:prstGeom prst="rect">
+                            <a:avLst/>
+                          </a:prstGeom>
+                          <a:noFill/>
+                          <a:ln w="6350">
+                            <a:noFill/>
+                          </a:ln>
+                        </wps:spPr>
+                        <wps:txbx>
+                          <w:txbxContent>
+                            <w:p>
+                              <w:pPr>
+                                <w:pStyle w:val="a4"/>
+                                <w:spacing w:before="0" w:beforeAutospacing="0" w:after="0" w:afterAutospacing="0"/>
+                                <w:jc w:val="both"/>
+                              </w:pPr>
+                              <w:r>
+                                <w:rPr>
+                                  <w:rFonts w:ascii="等线" w:hAnsi="等线" w:cs="Times New Roman" w:hint="eastAsia"/>
+                                  <w:b/>
+                                  <w:bCs/>
+                                  <w:sz w:val="21"/>
+                                  <w:szCs w:val="21"/>
+                                </w:rPr>
+                                <w:t>...</w:t>
+                              </w:r>
+                            </w:p>
+                          </w:txbxContent>
+                        </wps:txbx>
+                        <wps:bodyPr rot="0" spcFirstLastPara="0" vert="eaVert" wrap="square" lIns="91440" tIns="45720" rIns="91440" bIns="45720" numCol="1" spcCol="0" rtlCol="0" fromWordArt="0" anchor="t" anchorCtr="0" forceAA="0" compatLnSpc="1">
+                          <a:prstTxWarp prst="textNoShape">
+                            <a:avLst/>
+                          </a:prstTxWarp>
+                          <a:noAutofit/>
+                        </wps:bodyPr>
+                      </wps:wsp>
+                      <wps:wsp>
+                        <wps:cNvPr id="154" name="直接箭头连接符 154"/>
+                        <wps:cNvCnPr/>
+                        <wps:spPr>
+                          <a:xfrm flipH="1">
+                            <a:off x="3369605" y="3120345"/>
+                            <a:ext cx="219710" cy="0"/>
+                          </a:xfrm>
+                          <a:prstGeom prst="straightConnector1">
+                            <a:avLst/>
+                          </a:prstGeom>
+                          <a:ln>
+                            <a:tailEnd type="triangle"/>
+                          </a:ln>
+                        </wps:spPr>
+                        <wps:style>
+                          <a:lnRef idx="1">
+                            <a:schemeClr val="dk1"/>
+                          </a:lnRef>
+                          <a:fillRef idx="0">
+                            <a:schemeClr val="dk1"/>
+                          </a:fillRef>
+                          <a:effectRef idx="0">
+                            <a:schemeClr val="dk1"/>
+                          </a:effectRef>
+                          <a:fontRef idx="minor">
+                            <a:schemeClr val="tx1"/>
+                          </a:fontRef>
+                        </wps:style>
+                        <wps:bodyPr/>
+                      </wps:wsp>
+                      <wps:wsp>
+                        <wps:cNvPr id="155" name="文本框 86"/>
+                        <wps:cNvSpPr txBox="1"/>
+                        <wps:spPr>
+                          <a:xfrm>
+                            <a:off x="2950844" y="2740615"/>
+                            <a:ext cx="428625" cy="523240"/>
+                          </a:xfrm>
+                          <a:prstGeom prst="rect">
+                            <a:avLst/>
+                          </a:prstGeom>
+                          <a:solidFill>
+                            <a:schemeClr val="lt1"/>
+                          </a:solidFill>
+                          <a:ln w="6350">
+                            <a:solidFill>
+                              <a:prstClr val="black"/>
+                            </a:solidFill>
+                          </a:ln>
+                        </wps:spPr>
+                        <wps:txbx>
+                          <w:txbxContent>
+                            <w:p>
+                              <w:pPr>
+                                <w:pStyle w:val="a4"/>
+                                <w:spacing w:before="0" w:beforeAutospacing="0" w:after="0" w:afterAutospacing="0" w:line="480" w:lineRule="auto"/>
+                                <w:jc w:val="center"/>
+                              </w:pPr>
+                              <w:r>
+                                <w:rPr>
+                                  <w:rFonts w:ascii="等线" w:eastAsia="等线" w:hAnsi="等线" w:cs="Times New Roman" w:hint="eastAsia"/>
+                                  <w:kern w:val="2"/>
+                                  <w:sz w:val="21"/>
+                                  <w:szCs w:val="21"/>
+                                </w:rPr>
+                                <w:t>FFT</w:t>
+                              </w:r>
+                            </w:p>
+                          </w:txbxContent>
+                        </wps:txbx>
+                        <wps:bodyPr rot="0" spcFirstLastPara="0" vert="horz" wrap="square" lIns="91440" tIns="45720" rIns="91440" bIns="45720" numCol="1" spcCol="0" rtlCol="0" fromWordArt="0" anchor="t" anchorCtr="0" forceAA="0" compatLnSpc="1">
+                          <a:prstTxWarp prst="textNoShape">
+                            <a:avLst/>
+                          </a:prstTxWarp>
+                          <a:noAutofit/>
+                        </wps:bodyPr>
+                      </wps:wsp>
+                      <wps:wsp>
+                        <wps:cNvPr id="158" name="文本框 87"/>
+                        <wps:cNvSpPr txBox="1"/>
+                        <wps:spPr>
+                          <a:xfrm>
+                            <a:off x="2715554" y="2904150"/>
+                            <a:ext cx="379730" cy="447040"/>
+                          </a:xfrm>
+                          <a:prstGeom prst="rect">
+                            <a:avLst/>
+                          </a:prstGeom>
+                          <a:noFill/>
+                          <a:ln w="6350">
+                            <a:noFill/>
+                          </a:ln>
+                        </wps:spPr>
+                        <wps:txbx>
+                          <w:txbxContent>
+                            <w:p>
+                              <w:pPr>
+                                <w:pStyle w:val="a4"/>
+                                <w:spacing w:before="0" w:beforeAutospacing="0" w:after="0" w:afterAutospacing="0"/>
+                                <w:jc w:val="both"/>
+                              </w:pPr>
+                              <w:r>
+                                <w:rPr>
+                                  <w:rFonts w:ascii="等线" w:hAnsi="等线" w:cs="Times New Roman" w:hint="eastAsia"/>
+                                  <w:b/>
+                                  <w:bCs/>
+                                  <w:sz w:val="21"/>
+                                  <w:szCs w:val="21"/>
+                                </w:rPr>
+                                <w:t>...</w:t>
+                              </w:r>
+                            </w:p>
+                          </w:txbxContent>
+                        </wps:txbx>
+                        <wps:bodyPr rot="0" spcFirstLastPara="0" vert="eaVert" wrap="square" lIns="91440" tIns="45720" rIns="91440" bIns="45720" numCol="1" spcCol="0" rtlCol="0" fromWordArt="0" anchor="t" anchorCtr="0" forceAA="0" compatLnSpc="1">
+                          <a:prstTxWarp prst="textNoShape">
+                            <a:avLst/>
+                          </a:prstTxWarp>
+                          <a:noAutofit/>
+                        </wps:bodyPr>
+                      </wps:wsp>
+                      <wps:wsp>
+                        <wps:cNvPr id="159" name="直接箭头连接符 159"/>
+                        <wps:cNvCnPr/>
+                        <wps:spPr>
+                          <a:xfrm flipH="1">
+                            <a:off x="2749504" y="2864440"/>
+                            <a:ext cx="219710" cy="0"/>
+                          </a:xfrm>
+                          <a:prstGeom prst="straightConnector1">
+                            <a:avLst/>
+                          </a:prstGeom>
+                          <a:ln>
+                            <a:tailEnd type="triangle"/>
+                          </a:ln>
+                        </wps:spPr>
+                        <wps:style>
+                          <a:lnRef idx="1">
+                            <a:schemeClr val="dk1"/>
+                          </a:lnRef>
+                          <a:fillRef idx="0">
+                            <a:schemeClr val="dk1"/>
+                          </a:fillRef>
+                          <a:effectRef idx="0">
+                            <a:schemeClr val="dk1"/>
+                          </a:effectRef>
+                          <a:fontRef idx="minor">
+                            <a:schemeClr val="tx1"/>
+                          </a:fontRef>
+                        </wps:style>
+                        <wps:bodyPr/>
+                      </wps:wsp>
+                      <wps:wsp>
+                        <wps:cNvPr id="160" name="直接箭头连接符 160"/>
+                        <wps:cNvCnPr/>
+                        <wps:spPr>
+                          <a:xfrm flipH="1">
+                            <a:off x="2749504" y="3157470"/>
+                            <a:ext cx="219710" cy="0"/>
+                          </a:xfrm>
+                          <a:prstGeom prst="straightConnector1">
+                            <a:avLst/>
+                          </a:prstGeom>
+                          <a:ln>
+                            <a:tailEnd type="triangle"/>
+                          </a:ln>
+                        </wps:spPr>
+                        <wps:style>
+                          <a:lnRef idx="1">
+                            <a:schemeClr val="dk1"/>
+                          </a:lnRef>
+                          <a:fillRef idx="0">
+                            <a:schemeClr val="dk1"/>
+                          </a:fillRef>
+                          <a:effectRef idx="0">
+                            <a:schemeClr val="dk1"/>
+                          </a:effectRef>
+                          <a:fontRef idx="minor">
+                            <a:schemeClr val="tx1"/>
+                          </a:fontRef>
+                        </wps:style>
+                        <wps:bodyPr/>
+                      </wps:wsp>
+                      <wps:wsp>
+                        <wps:cNvPr id="161" name="文本框 83"/>
+                        <wps:cNvSpPr txBox="1"/>
+                        <wps:spPr>
+                          <a:xfrm>
+                            <a:off x="2311354" y="2808265"/>
+                            <a:ext cx="438150" cy="428625"/>
+                          </a:xfrm>
+                          <a:prstGeom prst="rect">
+                            <a:avLst/>
+                          </a:prstGeom>
+                          <a:solidFill>
+                            <a:schemeClr val="lt1"/>
+                          </a:solidFill>
+                          <a:ln w="6350">
+                            <a:solidFill>
+                              <a:prstClr val="black"/>
+                            </a:solidFill>
+                          </a:ln>
+                        </wps:spPr>
+                        <wps:txbx>
+                          <w:txbxContent>
+                            <w:p>
+                              <w:pPr>
+                                <w:pStyle w:val="a4"/>
+                                <w:spacing w:before="0" w:beforeAutospacing="0" w:after="0" w:afterAutospacing="0" w:line="360" w:lineRule="auto"/>
+                                <w:jc w:val="both"/>
+                              </w:pPr>
+                              <w:r>
+                                <w:rPr>
+                                  <w:rFonts w:ascii="等线" w:eastAsia="等线" w:hAnsi="等线" w:cs="Times New Roman"/>
+                                  <w:kern w:val="2"/>
+                                  <w:sz w:val="21"/>
+                                  <w:szCs w:val="21"/>
+                                </w:rPr>
+                                <w:t>P/</w:t>
+                              </w:r>
+                              <w:r>
+                                <w:rPr>
+                                  <w:rFonts w:ascii="等线" w:eastAsia="等线" w:hAnsi="等线" w:cs="Times New Roman" w:hint="eastAsia"/>
+                                  <w:kern w:val="2"/>
+                                  <w:sz w:val="21"/>
+                                  <w:szCs w:val="21"/>
+                                </w:rPr>
+                                <w:t>S</w:t>
+                              </w:r>
+                            </w:p>
+                          </w:txbxContent>
+                        </wps:txbx>
+                        <wps:bodyPr rot="0" spcFirstLastPara="0" vert="horz" wrap="square" lIns="91440" tIns="45720" rIns="91440" bIns="45720" numCol="1" spcCol="0" rtlCol="0" fromWordArt="0" anchor="t" anchorCtr="0" forceAA="0" compatLnSpc="1">
+                          <a:prstTxWarp prst="textNoShape">
+                            <a:avLst/>
+                          </a:prstTxWarp>
+                          <a:noAutofit/>
+                        </wps:bodyPr>
+                      </wps:wsp>
+                      <wps:wsp>
+                        <wps:cNvPr id="162" name="直接箭头连接符 162"/>
+                        <wps:cNvCnPr/>
+                        <wps:spPr>
+                          <a:xfrm flipH="1">
+                            <a:off x="2092914" y="3025095"/>
+                            <a:ext cx="219710" cy="0"/>
+                          </a:xfrm>
+                          <a:prstGeom prst="straightConnector1">
+                            <a:avLst/>
+                          </a:prstGeom>
+                          <a:ln>
+                            <a:tailEnd type="triangle"/>
+                          </a:ln>
+                        </wps:spPr>
+                        <wps:style>
+                          <a:lnRef idx="1">
+                            <a:schemeClr val="dk1"/>
+                          </a:lnRef>
+                          <a:fillRef idx="0">
+                            <a:schemeClr val="dk1"/>
+                          </a:fillRef>
+                          <a:effectRef idx="0">
+                            <a:schemeClr val="dk1"/>
+                          </a:effectRef>
+                          <a:fontRef idx="minor">
+                            <a:schemeClr val="tx1"/>
+                          </a:fontRef>
+                        </wps:style>
+                        <wps:bodyPr/>
+                      </wps:wsp>
+                      <wps:wsp>
+                        <wps:cNvPr id="163" name="文本框 55"/>
+                        <wps:cNvSpPr txBox="1"/>
+                        <wps:spPr>
+                          <a:xfrm>
+                            <a:off x="1644899" y="2855890"/>
+                            <a:ext cx="456565" cy="381000"/>
+                          </a:xfrm>
+                          <a:prstGeom prst="rect">
+                            <a:avLst/>
+                          </a:prstGeom>
+                          <a:solidFill>
+                            <a:schemeClr val="lt1"/>
+                          </a:solidFill>
+                          <a:ln w="6350">
+                            <a:solidFill>
+                              <a:prstClr val="black"/>
+                            </a:solidFill>
+                          </a:ln>
+                        </wps:spPr>
+                        <wps:txbx>
+                          <w:txbxContent>
+                            <w:p>
+                              <w:pPr>
+                                <w:pStyle w:val="a4"/>
+                                <w:spacing w:before="0" w:beforeAutospacing="0" w:after="0" w:afterAutospacing="0" w:line="200" w:lineRule="exact"/>
+                                <w:jc w:val="both"/>
+                              </w:pPr>
+                              <w:r>
+                                <w:rPr>
+                                  <w:rFonts w:ascii="等线" w:eastAsia="等线" w:hAnsi="等线" w:cs="Times New Roman" w:hint="eastAsia"/>
+                                  <w:kern w:val="2"/>
+                                  <w:sz w:val="21"/>
+                                  <w:szCs w:val="21"/>
+                                </w:rPr>
+                                <w:t>数字</w:t>
+                              </w:r>
+                            </w:p>
+                            <w:p>
+                              <w:pPr>
+                                <w:pStyle w:val="a4"/>
+                                <w:spacing w:before="0" w:beforeAutospacing="0" w:after="0" w:afterAutospacing="0" w:line="200" w:lineRule="exact"/>
+                                <w:jc w:val="both"/>
+                              </w:pPr>
+                              <w:r>
+                                <w:rPr>
+                                  <w:rFonts w:ascii="等线" w:eastAsia="等线" w:hAnsi="等线" w:cs="Times New Roman" w:hint="eastAsia"/>
+                                  <w:kern w:val="2"/>
+                                  <w:sz w:val="21"/>
+                                  <w:szCs w:val="21"/>
+                                </w:rPr>
+                                <w:t>解调</w:t>
+                              </w:r>
+                            </w:p>
+                          </w:txbxContent>
+                        </wps:txbx>
+                        <wps:bodyPr rot="0" spcFirstLastPara="0" vert="horz" wrap="none" lIns="91440" tIns="45720" rIns="91440" bIns="45720" numCol="1" spcCol="0" rtlCol="0" fromWordArt="0" anchor="t" anchorCtr="0" forceAA="0" compatLnSpc="1">
+                          <a:prstTxWarp prst="textNoShape">
+                            <a:avLst/>
+                          </a:prstTxWarp>
+                          <a:noAutofit/>
+                        </wps:bodyPr>
+                      </wps:wsp>
+                      <wps:wsp>
+                        <wps:cNvPr id="164" name="直接箭头连接符 164"/>
+                        <wps:cNvCnPr/>
+                        <wps:spPr>
+                          <a:xfrm flipH="1">
+                            <a:off x="1442674" y="3052400"/>
+                            <a:ext cx="219710" cy="0"/>
+                          </a:xfrm>
+                          <a:prstGeom prst="straightConnector1">
+                            <a:avLst/>
+                          </a:prstGeom>
+                          <a:ln>
+                            <a:tailEnd type="triangle"/>
+                          </a:ln>
+                        </wps:spPr>
+                        <wps:style>
+                          <a:lnRef idx="1">
+                            <a:schemeClr val="dk1"/>
+                          </a:lnRef>
+                          <a:fillRef idx="0">
+                            <a:schemeClr val="dk1"/>
+                          </a:fillRef>
+                          <a:effectRef idx="0">
+                            <a:schemeClr val="dk1"/>
+                          </a:effectRef>
+                          <a:fontRef idx="minor">
+                            <a:schemeClr val="tx1"/>
+                          </a:fontRef>
+                        </wps:style>
+                        <wps:bodyPr/>
+                      </wps:wsp>
+                      <wps:wsp>
+                        <wps:cNvPr id="165" name="文本框 13"/>
+                        <wps:cNvSpPr txBox="1"/>
+                        <wps:spPr>
+                          <a:xfrm>
+                            <a:off x="986109" y="2864440"/>
+                            <a:ext cx="456565" cy="371475"/>
+                          </a:xfrm>
+                          <a:prstGeom prst="rect">
+                            <a:avLst/>
+                          </a:prstGeom>
+                          <a:solidFill>
+                            <a:schemeClr val="lt1"/>
+                          </a:solidFill>
+                          <a:ln w="6350">
+                            <a:solidFill>
+                              <a:prstClr val="black"/>
+                            </a:solidFill>
+                          </a:ln>
+                        </wps:spPr>
+                        <wps:txbx>
+                          <w:txbxContent>
+                            <w:p>
+                              <w:pPr>
+                                <w:pStyle w:val="a4"/>
+                                <w:spacing w:before="0" w:beforeAutospacing="0" w:after="0" w:afterAutospacing="0" w:line="360" w:lineRule="auto"/>
+                                <w:jc w:val="both"/>
+                              </w:pPr>
+                              <w:r>
+                                <w:rPr>
+                                  <w:rFonts w:ascii="等线" w:eastAsia="等线" w:hAnsi="等线" w:cs="Times New Roman" w:hint="eastAsia"/>
+                                  <w:kern w:val="2"/>
+                                  <w:sz w:val="21"/>
+                                  <w:szCs w:val="21"/>
+                                </w:rPr>
+                                <w:t>解码</w:t>
+                              </w:r>
+                            </w:p>
+                          </w:txbxContent>
+                        </wps:txbx>
+                        <wps:bodyPr rot="0" spcFirstLastPara="0" vert="horz" wrap="none" lIns="91440" tIns="45720" rIns="91440" bIns="45720" numCol="1" spcCol="0" rtlCol="0" fromWordArt="0" anchor="t" anchorCtr="0" forceAA="0" compatLnSpc="1">
+                          <a:prstTxWarp prst="textNoShape">
+                            <a:avLst/>
+                          </a:prstTxWarp>
+                          <a:noAutofit/>
+                        </wps:bodyPr>
+                      </wps:wsp>
+                      <wps:wsp>
+                        <wps:cNvPr id="167" name="直接箭头连接符 167"/>
+                        <wps:cNvCnPr/>
+                        <wps:spPr>
+                          <a:xfrm flipH="1">
+                            <a:off x="766399" y="3059680"/>
+                            <a:ext cx="219710" cy="0"/>
+                          </a:xfrm>
+                          <a:prstGeom prst="straightConnector1">
+                            <a:avLst/>
+                          </a:prstGeom>
+                          <a:ln>
+                            <a:tailEnd type="triangle"/>
+                          </a:ln>
+                        </wps:spPr>
+                        <wps:style>
+                          <a:lnRef idx="1">
+                            <a:schemeClr val="dk1"/>
+                          </a:lnRef>
+                          <a:fillRef idx="0">
+                            <a:schemeClr val="dk1"/>
+                          </a:fillRef>
+                          <a:effectRef idx="0">
+                            <a:schemeClr val="dk1"/>
+                          </a:effectRef>
+                          <a:fontRef idx="minor">
+                            <a:schemeClr val="tx1"/>
+                          </a:fontRef>
+                        </wps:style>
+                        <wps:bodyPr/>
+                      </wps:wsp>
+                      <wps:wsp>
+                        <wps:cNvPr id="168" name="文本框 9"/>
+                        <wps:cNvSpPr txBox="1"/>
+                        <wps:spPr>
+                          <a:xfrm>
+                            <a:off x="0" y="2922565"/>
+                            <a:ext cx="766400" cy="314325"/>
+                          </a:xfrm>
+                          <a:prstGeom prst="rect">
+                            <a:avLst/>
+                          </a:prstGeom>
+                          <a:noFill/>
+                          <a:ln w="6350">
+                            <a:solidFill>
+                              <a:schemeClr val="tx1"/>
+                            </a:solidFill>
+                          </a:ln>
+                        </wps:spPr>
+                        <wps:txbx>
+                          <w:txbxContent>
+                            <w:p>
+                              <w:pPr>
+                                <w:pStyle w:val="a4"/>
+                                <w:spacing w:before="0" w:beforeAutospacing="0" w:after="0" w:afterAutospacing="0"/>
+                                <w:jc w:val="both"/>
+                              </w:pPr>
+                              <w:r>
+                                <w:rPr>
+                                  <w:rFonts w:ascii="等线" w:eastAsia="等线" w:hAnsi="等线" w:cs="Times New Roman" w:hint="eastAsia"/>
+                                  <w:kern w:val="2"/>
+                                  <w:sz w:val="21"/>
+                                  <w:szCs w:val="21"/>
+                                </w:rPr>
+                                <w:t>数据接收</w:t>
+                              </w:r>
+                            </w:p>
+                          </w:txbxContent>
+                        </wps:txbx>
+                        <wps:bodyPr rot="0" spcFirstLastPara="0" vert="horz" wrap="square" lIns="91440" tIns="45720" rIns="91440" bIns="45720" numCol="1" spcCol="0" rtlCol="0" fromWordArt="0" anchor="t" anchorCtr="0" forceAA="0" compatLnSpc="1">
+                          <a:prstTxWarp prst="textNoShape">
+                            <a:avLst/>
+                          </a:prstTxWarp>
+                          <a:noAutofit/>
+                        </wps:bodyPr>
+                      </wps:wsp>
+                      <wps:wsp>
+                        <wps:cNvPr id="169" name="直接箭头连接符 169"/>
+                        <wps:cNvCnPr/>
+                        <wps:spPr>
+                          <a:xfrm>
+                            <a:off x="4724400" y="580050"/>
+                            <a:ext cx="217805" cy="0"/>
+                          </a:xfrm>
+                          <a:prstGeom prst="straightConnector1">
+                            <a:avLst/>
+                          </a:prstGeom>
+                          <a:ln>
+                            <a:tailEnd type="triangle"/>
+                          </a:ln>
+                        </wps:spPr>
+                        <wps:style>
+                          <a:lnRef idx="1">
+                            <a:schemeClr val="dk1"/>
+                          </a:lnRef>
+                          <a:fillRef idx="0">
+                            <a:schemeClr val="dk1"/>
+                          </a:fillRef>
+                          <a:effectRef idx="0">
+                            <a:schemeClr val="dk1"/>
+                          </a:effectRef>
+                          <a:fontRef idx="minor">
+                            <a:schemeClr val="tx1"/>
+                          </a:fontRef>
+                        </wps:style>
+                        <wps:bodyPr/>
+                      </wps:wsp>
+                      <wps:wsp>
+                        <wps:cNvPr id="170" name="直接箭头连接符 170"/>
+                        <wps:cNvCnPr/>
+                        <wps:spPr>
+                          <a:xfrm flipH="1">
+                            <a:off x="4722495" y="3020945"/>
+                            <a:ext cx="219710" cy="0"/>
+                          </a:xfrm>
+                          <a:prstGeom prst="straightConnector1">
+                            <a:avLst/>
+                          </a:prstGeom>
+                          <a:ln>
+                            <a:tailEnd type="triangle"/>
+                          </a:ln>
+                        </wps:spPr>
+                        <wps:style>
+                          <a:lnRef idx="1">
+                            <a:schemeClr val="dk1"/>
+                          </a:lnRef>
+                          <a:fillRef idx="0">
+                            <a:schemeClr val="dk1"/>
+                          </a:fillRef>
+                          <a:effectRef idx="0">
+                            <a:schemeClr val="dk1"/>
+                          </a:effectRef>
+                          <a:fontRef idx="minor">
+                            <a:schemeClr val="tx1"/>
+                          </a:fontRef>
+                        </wps:style>
+                        <wps:bodyPr/>
+                      </wps:wsp>
+                      <wps:wsp>
+                        <wps:cNvPr id="94" name="矩形 94"/>
+                        <wps:cNvSpPr/>
+                        <wps:spPr>
+                          <a:xfrm>
+                            <a:off x="2762250" y="238125"/>
+                            <a:ext cx="2076450" cy="942975"/>
+                          </a:xfrm>
+                          <a:prstGeom prst="rect">
+                            <a:avLst/>
+                          </a:prstGeom>
+                          <a:noFill/>
+                          <a:ln>
+                            <a:solidFill>
+                              <a:schemeClr val="tx1"/>
+                            </a:solidFill>
+                            <a:prstDash val="dash"/>
+                          </a:ln>
+                        </wps:spPr>
+                        <wps:style>
+                          <a:lnRef idx="2">
+                            <a:schemeClr val="accent1">
+                              <a:shade val="50000"/>
+                            </a:schemeClr>
+                          </a:lnRef>
+                          <a:fillRef idx="1">
+                            <a:schemeClr val="accent1"/>
+                          </a:fillRef>
+                          <a:effectRef idx="0">
+                            <a:schemeClr val="accent1"/>
+                          </a:effectRef>
+                          <a:fontRef idx="minor">
+                            <a:schemeClr val="lt1"/>
+                          </a:fontRef>
+                        </wps:style>
+                        <wps:bodyPr rot="0" spcFirstLastPara="0" vertOverflow="overflow" horzOverflow="overflow" vert="horz" wrap="square" lIns="91440" tIns="45720" rIns="91440" bIns="45720" numCol="1" spcCol="0" rtlCol="0" fromWordArt="0" anchor="ctr" anchorCtr="0" forceAA="0" compatLnSpc="1">
+                          <a:prstTxWarp prst="textNoShape">
+                            <a:avLst/>
+                          </a:prstTxWarp>
+                          <a:noAutofit/>
+                        </wps:bodyPr>
+                      </wps:wsp>
+                      <wps:wsp>
+                        <wps:cNvPr id="95" name="文本框 95"/>
+                        <wps:cNvSpPr txBox="1"/>
+                        <wps:spPr>
+                          <a:xfrm>
+                            <a:off x="3446099" y="847725"/>
+                            <a:ext cx="752475" cy="276225"/>
+                          </a:xfrm>
+                          <a:prstGeom prst="rect">
+                            <a:avLst/>
+                          </a:prstGeom>
+                          <a:solidFill>
+                            <a:schemeClr val="lt1"/>
+                          </a:solidFill>
+                          <a:ln w="6350">
+                            <a:noFill/>
+                          </a:ln>
+                        </wps:spPr>
+                        <wps:txbx>
+                          <w:txbxContent>
+                            <w:p>
+                              <w:r>
+                                <w:rPr>
+                                  <w:rFonts w:hint="eastAsia"/>
+                                </w:rPr>
+                                <w:t>OFDM</w:t>
+                              </w:r>
+                            </w:p>
+                          </w:txbxContent>
+                        </wps:txbx>
+                        <wps:bodyPr rot="0" spcFirstLastPara="0" vertOverflow="overflow" horzOverflow="overflow" vert="horz" wrap="square" lIns="91440" tIns="45720" rIns="91440" bIns="45720" numCol="1" spcCol="0" rtlCol="0" fromWordArt="0" anchor="t" anchorCtr="0" forceAA="0" compatLnSpc="1">
+                          <a:prstTxWarp prst="textNoShape">
+                            <a:avLst/>
+                          </a:prstTxWarp>
+                          <a:noAutofit/>
+                        </wps:bodyPr>
+                      </wps:wsp>
+                      <wps:wsp>
+                        <wps:cNvPr id="171" name="矩形 171"/>
+                        <wps:cNvSpPr/>
+                        <wps:spPr>
+                          <a:xfrm>
+                            <a:off x="2789850" y="2427900"/>
+                            <a:ext cx="2076450" cy="942975"/>
+                          </a:xfrm>
+                          <a:prstGeom prst="rect">
+                            <a:avLst/>
+                          </a:prstGeom>
+                          <a:noFill/>
+                          <a:ln>
+                            <a:solidFill>
+                              <a:schemeClr val="tx1"/>
+                            </a:solidFill>
+                            <a:prstDash val="dash"/>
+                          </a:ln>
+                        </wps:spPr>
+                        <wps:style>
+                          <a:lnRef idx="2">
+                            <a:schemeClr val="accent1">
+                              <a:shade val="50000"/>
+                            </a:schemeClr>
+                          </a:lnRef>
+                          <a:fillRef idx="1">
+                            <a:schemeClr val="accent1"/>
+                          </a:fillRef>
+                          <a:effectRef idx="0">
+                            <a:schemeClr val="accent1"/>
+                          </a:effectRef>
+                          <a:fontRef idx="minor">
+                            <a:schemeClr val="lt1"/>
+                          </a:fontRef>
+                        </wps:style>
+                        <wps:bodyPr rot="0" spcFirstLastPara="0" vert="horz" wrap="square" lIns="91440" tIns="45720" rIns="91440" bIns="45720" numCol="1" spcCol="0" rtlCol="0" fromWordArt="0" anchor="ctr" anchorCtr="0" forceAA="0" compatLnSpc="1">
+                          <a:prstTxWarp prst="textNoShape">
+                            <a:avLst/>
+                          </a:prstTxWarp>
+                          <a:noAutofit/>
+                        </wps:bodyPr>
+                      </wps:wsp>
+                      <wps:wsp>
+                        <wps:cNvPr id="172" name="文本框 95"/>
+                        <wps:cNvSpPr txBox="1"/>
+                        <wps:spPr>
+                          <a:xfrm>
+                            <a:off x="3476625" y="2464390"/>
+                            <a:ext cx="752475" cy="276225"/>
+                          </a:xfrm>
+                          <a:prstGeom prst="rect">
+                            <a:avLst/>
+                          </a:prstGeom>
+                          <a:solidFill>
+                            <a:schemeClr val="lt1"/>
+                          </a:solidFill>
+                          <a:ln w="6350">
+                            <a:noFill/>
+                          </a:ln>
+                        </wps:spPr>
+                        <wps:txbx>
+                          <w:txbxContent>
+                            <w:p>
+                              <w:pPr>
+                                <w:pStyle w:val="a4"/>
+                                <w:spacing w:before="0" w:beforeAutospacing="0" w:after="0" w:afterAutospacing="0"/>
+                                <w:jc w:val="both"/>
+                              </w:pPr>
+                              <w:r>
+                                <w:rPr>
+                                  <w:rFonts w:ascii="等线" w:eastAsia="等线" w:hAnsi="等线" w:cs="Times New Roman" w:hint="eastAsia"/>
+                                  <w:kern w:val="2"/>
+                                  <w:sz w:val="21"/>
+                                  <w:szCs w:val="21"/>
+                                </w:rPr>
+                                <w:t>反OFDM</w:t>
+                              </w:r>
+                            </w:p>
+                          </w:txbxContent>
+                        </wps:txbx>
+                        <wps:bodyPr rot="0" spcFirstLastPara="0" vert="horz" wrap="square" lIns="91440" tIns="45720" rIns="91440" bIns="45720" numCol="1" spcCol="0" rtlCol="0" fromWordArt="0" anchor="t" anchorCtr="0" forceAA="0" compatLnSpc="1">
+                          <a:prstTxWarp prst="textNoShape">
+                            <a:avLst/>
+                          </a:prstTxWarp>
+                          <a:noAutofit/>
+                        </wps:bodyPr>
+                      </wps:wsp>
+                      <wps:wsp>
+                        <wps:cNvPr id="97" name="文本框 97"/>
+                        <wps:cNvSpPr txBox="1"/>
+                        <wps:spPr>
+                          <a:xfrm>
+                            <a:off x="1600201" y="3505200"/>
+                            <a:ext cx="2018030" cy="276225"/>
+                          </a:xfrm>
+                          <a:prstGeom prst="rect">
+                            <a:avLst/>
+                          </a:prstGeom>
+                          <a:noFill/>
+                          <a:ln w="6350">
+                            <a:noFill/>
+                          </a:ln>
+                        </wps:spPr>
+                        <wps:txbx>
+                          <w:txbxContent>
+                            <w:p>
+                              <w:pPr>
+                                <w:rPr>
+                                  <w:rFonts w:hint="eastAsia"/>
+                                </w:rPr>
+                              </w:pPr>
+                              <w:r>
+                                <w:rPr>
+                                  <w:rFonts w:hint="eastAsia"/>
+                                </w:rPr>
+                                <w:t xml:space="preserve">图2.4 </w:t>
+                              </w:r>
+                              <w:r>
+                                <w:t>OFDM</w:t>
+                              </w:r>
+                              <w:r>
+                                <w:t>系统</w:t>
+                              </w:r>
+                              <w:r>
+                                <w:rPr>
+                                  <w:rFonts w:hint="eastAsia"/>
+                                </w:rPr>
+                                <w:t>框图</w:t>
+                              </w:r>
+                            </w:p>
+                          </w:txbxContent>
+                        </wps:txbx>
+                        <wps:bodyPr rot="0" spcFirstLastPara="0" vertOverflow="overflow" horzOverflow="overflow" vert="horz" wrap="square" lIns="91440" tIns="45720" rIns="91440" bIns="45720" numCol="1" spcCol="0" rtlCol="0" fromWordArt="0" anchor="t" anchorCtr="0" forceAA="0" compatLnSpc="1">
+                          <a:prstTxWarp prst="textNoShape">
+                            <a:avLst/>
+                          </a:prstTxWarp>
+                          <a:noAutofit/>
+                        </wps:bodyPr>
+                      </wps:wsp>
+                    </wpc:wpc>
+                  </a:graphicData>
+                </a:graphic>
+              </wp:inline>
+            </w:drawing>
+          </mc:Choice>
+          <mc:Fallback>
+            <w:pict>
+              <v:group id="画布 8" o:spid="_x0000_s1141" editas="canvas" style="width:441pt;height:301.5pt;mso-position-horizontal-relative:char;mso-position-vertical-relative:line" coordsize="56007,38290" o:gfxdata="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">
+                <v:shape id="_x0000_s1142" type="#_x0000_t75" style="position:absolute;width:56007;height:38290;visibility:visible;mso-wrap-style:square">
+                  <v:fill o:detectmouseclick="t"/>
+                  <v:path o:connecttype="none"/>
+                </v:shape>
+                <v:shape id="文本框 9" o:spid="_x0000_s1143" type="#_x0000_t202" style="position:absolute;top:3714;width:6286;height:3144;visibility:visible;mso-wrap-style:square;v-text-anchor:top" o:gfxdata="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" filled="f" strokecolor="black [3213]" strokeweight=".5pt">
+                  <v:textbox>
+                    <w:txbxContent>
+                      <w:p>
+                        <w:r>
+                          <w:rPr>
+                            <w:rFonts w:hint="eastAsia"/>
+                          </w:rPr>
+                          <w:t>数据流</w:t>
+                        </w:r>
+                      </w:p>
+                    </w:txbxContent>
+                  </v:textbox>
+                </v:shape>
+                <v:shape id="直接箭头连接符 12" o:spid="_x0000_s1144" type="#_x0000_t32" style="position:absolute;left:6381;top:5143;width:2181;height:0;visibility:visible;mso-wrap-style:square" o:connectortype="straight" o:gfxdata="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" strokecolor="black [3200]" strokeweight=".5pt">
+                  <v:stroke endarrow="block" joinstyle="miter"/>
+                </v:shape>
+                <v:shape id="文本框 13" o:spid="_x0000_s1145" type="#_x0000_t202" style="position:absolute;left:8762;top:3524;width:4566;height:3715;visibility:visible;mso-wrap-style:none;v-text-anchor:top" o:gfxdata="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" fillcolor="white [3201]" strokeweight=".5pt">
+                  <v:textbox>
+                    <w:txbxContent>
+                      <w:p>
+                        <w:pPr>
+                          <w:spacing w:line="360" w:lineRule="auto"/>
+                          <w:rPr>
+                            <w:rFonts w:hint="eastAsia"/>
+                          </w:rPr>
+                        </w:pPr>
+                        <w:r>
+                          <w:rPr>
+                            <w:rFonts w:hint="eastAsia"/>
+                          </w:rPr>
+                          <w:t>编码</w:t>
+                        </w:r>
+                      </w:p>
+                    </w:txbxContent>
+                  </v:textbox>
+                </v:shape>
+                <v:shape id="直接箭头连接符 131" o:spid="_x0000_s1146" type="#_x0000_t32" style="position:absolute;left:13553;top:5429;width:2178;height:0;visibility:visible;mso-wrap-style:square" o:connectortype="straight" o:gfxdata="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" strokecolor="black [3200]" strokeweight=".5pt">
+                  <v:stroke endarrow="block" joinstyle="miter"/>
+                </v:shape>
+                <v:shape id="文本框 55" o:spid="_x0000_s1147" type="#_x0000_t202" style="position:absolute;left:15731;top:3619;width:4566;height:3810;visibility:visible;mso-wrap-style:none;v-text-anchor:top" o:gfxdata="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" fillcolor="white [3201]" strokeweight=".5pt">
+                  <v:textbox>
+                    <w:txbxContent>
+                      <w:p>
+                        <w:pPr>
+                          <w:spacing w:line="200" w:lineRule="exact"/>
+                        </w:pPr>
+                        <w:r>
+                          <w:rPr>
+                            <w:rFonts w:hint="eastAsia"/>
+                          </w:rPr>
+                          <w:t>数字</w:t>
+                        </w:r>
+                      </w:p>
+                      <w:p>
+                        <w:pPr>
+                          <w:spacing w:line="200" w:lineRule="exact"/>
+                          <w:rPr>
+                            <w:rFonts w:hint="eastAsia"/>
+                          </w:rPr>
+                        </w:pPr>
+                        <w:r>
+                          <w:rPr>
+                            <w:rFonts w:hint="eastAsia"/>
+                          </w:rPr>
+                          <w:t>调制</w:t>
+                        </w:r>
+                      </w:p>
+                    </w:txbxContent>
+                  </v:textbox>
+                </v:shape>
+                <v:shape id="直接箭头连接符 132" o:spid="_x0000_s1148" type="#_x0000_t32" style="position:absolute;left:20497;top:5619;width:2178;height:0;visibility:visible;mso-wrap-style:square" o:connectortype="straight" o:gfxdata="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" strokecolor="black [3200]" strokeweight=".5pt">
+                  <v:stroke endarrow="block" joinstyle="miter"/>
+                </v:shape>
+                <v:shape id="文本框 83" o:spid="_x0000_s1149" type="#_x0000_t202" style="position:absolute;left:22860;top:3905;width:4381;height:3143;visibility:visible;mso-wrap-style:square;v-text-anchor:top" o:gfxdata="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" fillcolor="white [3201]" strokeweight=".5pt">
+                  <v:textbox>
+                    <w:txbxContent>
+                      <w:p>
+                        <w:r>
+                          <w:t>S/P</w:t>
+                        </w:r>
+                      </w:p>
+                    </w:txbxContent>
+                  </v:textbox>
+                </v:shape>
+                <v:shape id="文本框 86" o:spid="_x0000_s1150" type="#_x0000_t202" style="position:absolute;left:29622;top:3048;width:4287;height:5238;visibility:visible;mso-wrap-style:square;v-text-anchor:top" o:gfxdata="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" fillcolor="white [3201]" strokeweight=".5pt">
+                  <v:textbox>
+                    <w:txbxContent>
+                      <w:p>
+                        <w:pPr>
+                          <w:spacing w:line="480" w:lineRule="auto"/>
+                          <w:jc w:val="center"/>
+                        </w:pPr>
+                        <w:r>
+                          <w:rPr>
+                            <w:rFonts w:hint="eastAsia"/>
+                          </w:rPr>
+                          <w:t>IFFT</w:t>
+                        </w:r>
+                      </w:p>
+                    </w:txbxContent>
+                  </v:textbox>
+                </v:shape>
+                <v:shape id="直接箭头连接符 133" o:spid="_x0000_s1151" type="#_x0000_t32" style="position:absolute;left:27444;top:4191;width:2178;height:0;visibility:visible;mso-wrap-style:square" o:connectortype="straight" o:gfxdata="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" strokecolor="black [3200]" strokeweight=".5pt">
+                  <v:stroke endarrow="block" joinstyle="miter"/>
+                </v:shape>
+                <v:shape id="文本框 83" o:spid="_x0000_s1152" type="#_x0000_t202" style="position:absolute;left:36280;top:4095;width:4010;height:3144;visibility:visible;mso-wrap-style:square;v-text-anchor:top" o:gfxdata="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" fillcolor="white [3201]" strokeweight=".5pt">
+                  <v:textbox>
+                    <w:txbxContent>
+                      <w:p>
+                        <w:pPr>
+                          <w:pStyle w:val="a4"/>
+                          <w:spacing w:before="0" w:beforeAutospacing="0" w:after="0" w:afterAutospacing="0"/>
+                          <w:jc w:val="both"/>
+                        </w:pPr>
+                        <w:r>
+                          <w:rPr>
+                            <w:rFonts w:ascii="等线" w:eastAsia="等线" w:hAnsi="等线" w:cs="Times New Roman" w:hint="eastAsia"/>
+                            <w:kern w:val="2"/>
+                            <w:sz w:val="21"/>
+                            <w:szCs w:val="21"/>
+                          </w:rPr>
+                          <w:t>P</w:t>
+                        </w:r>
+                        <w:r>
+                          <w:rPr>
+                            <w:rFonts w:ascii="等线" w:eastAsia="等线" w:hAnsi="等线" w:cs="Times New Roman"/>
+                            <w:kern w:val="2"/>
+                            <w:sz w:val="21"/>
+                            <w:szCs w:val="21"/>
+                          </w:rPr>
+                          <w:t>/S</w:t>
+                        </w:r>
+                      </w:p>
+                    </w:txbxContent>
+                  </v:textbox>
+                </v:shape>
+                <v:shape id="直接箭头连接符 139" o:spid="_x0000_s1153" type="#_x0000_t32" style="position:absolute;left:34004;top:4667;width:2178;height:0;visibility:visible;mso-wrap-style:square" o:connectortype="straight" o:gfxdata="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" strokecolor="black [3200]" strokeweight=".5pt">
+                  <v:stroke endarrow="block" joinstyle="miter"/>
+                </v:shape>
+                <v:shape id="文本框 87" o:spid="_x0000_s1154" type="#_x0000_t202" style="position:absolute;left:26815;top:4476;width:3800;height:4477;visibility:visible;mso-wrap-style:square;v-text-anchor:top" o:gfxdata="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" filled="f" stroked="f" strokeweight=".5pt">
+                  <v:textbox style="layout-flow:vertical-ideographic">
+                    <w:txbxContent>
+                      <w:p>
+                        <w:pPr>
+                          <w:rPr>
+                            <w:b/>
+                          </w:rPr>
+                        </w:pPr>
+                        <w:r>
+                          <w:rPr>
+                            <w:b/>
+                          </w:rPr>
+                          <w:t>...</w:t>
+                        </w:r>
+                      </w:p>
+                    </w:txbxContent>
+                  </v:textbox>
+                </v:shape>
+                <v:shape id="文本框 87" o:spid="_x0000_s1155" type="#_x0000_t202" style="position:absolute;left:33423;top:4848;width:3797;height:4470;visibility:visible;mso-wrap-style:square;v-text-anchor:top" o:gfxdata="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" filled="f" stroked="f" strokeweight=".5pt">
+                  <v:textbox style="layout-flow:vertical-ideographic">
+                    <w:txbxContent>
+                      <w:p>
+                        <w:pPr>
+                          <w:pStyle w:val="a4"/>
+                          <w:spacing w:before="0" w:beforeAutospacing="0" w:after="0" w:afterAutospacing="0"/>
+                          <w:jc w:val="both"/>
+                        </w:pPr>
+                        <w:r>
+                          <w:rPr>
+                            <w:rFonts w:ascii="等线" w:eastAsia="等线" w:hAnsi="等线" w:cs="Times New Roman" w:hint="eastAsia"/>
+                            <w:b/>
+                            <w:bCs/>
+                            <w:kern w:val="2"/>
+                            <w:sz w:val="21"/>
+                            <w:szCs w:val="21"/>
+                          </w:rPr>
+                          <w:t>...</w:t>
+                        </w:r>
+                      </w:p>
+                    </w:txbxContent>
+                  </v:textbox>
+                </v:shape>
+                <v:shape id="直接箭头连接符 141" o:spid="_x0000_s1156" type="#_x0000_t32" style="position:absolute;left:27346;top:6467;width:2178;height:0;visibility:visible;mso-wrap-style:square" o:connectortype="straight" o:gfxdata="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" strokecolor="black [3200]" strokeweight=".5pt">
+                  <v:stroke endarrow="block" joinstyle="miter"/>
+                </v:shape>
+                <v:shape id="直接箭头连接符 142" o:spid="_x0000_s1157" type="#_x0000_t32" style="position:absolute;left:34004;top:6743;width:2178;height:0;visibility:visible;mso-wrap-style:square" o:connectortype="straight" o:gfxdata="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" strokecolor="black [3200]" strokeweight=".5pt">
+                  <v:stroke endarrow="block" joinstyle="miter"/>
+                </v:shape>
+                <v:shape id="直接箭头连接符 143" o:spid="_x0000_s1158" type="#_x0000_t32" style="position:absolute;left:40290;top:5619;width:2178;height:0;visibility:visible;mso-wrap-style:square" o:connectortype="straight" o:gfxdata="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" strokecolor="black [3200]" strokeweight=".5pt">
+                  <v:stroke endarrow="block" joinstyle="miter"/>
+                </v:shape>
+                <v:shape id="文本框 88" o:spid="_x0000_s1159" type="#_x0000_t202" style="position:absolute;left:42291;top:3619;width:5143;height:4191;visibility:visible;mso-wrap-style:square;v-text-anchor:top" o:gfxdata="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" fillcolor="white [3201]" strokeweight=".5pt">
+                  <v:textbox>
+                    <w:txbxContent>
+                      <w:p>
+                        <w:pPr>
+                          <w:spacing w:line="200" w:lineRule="exact"/>
+                          <w:jc w:val="center"/>
+                          <w:rPr>
+                            <w:rFonts w:hint="eastAsia"/>
+                          </w:rPr>
+                        </w:pPr>
+                        <w:r>
+                          <w:rPr>
+                            <w:rFonts w:hint="eastAsia"/>
+                          </w:rPr>
+                          <w:t>插入</w:t>
+                        </w:r>
+                        <w:r>
+                          <w:t>CP</w:t>
+                        </w:r>
+                      </w:p>
+                    </w:txbxContent>
+                  </v:textbox>
+                </v:shape>
+                <v:shape id="文本框 90" o:spid="_x0000_s1160" type="#_x0000_t202" style="position:absolute;left:49422;top:4000;width:5248;height:3048;visibility:visible;mso-wrap-style:square;v-text-anchor:top" o:gfxdata="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" fillcolor="white [3201]" strokeweight=".5pt">
+                  <v:textbox>
+                    <w:txbxContent>
+                      <w:p>
+                        <w:r>
+                          <w:rPr>
+                            <w:rFonts w:hint="eastAsia"/>
+                          </w:rPr>
+                          <w:t>DAC</w:t>
+                        </w:r>
+                      </w:p>
+                    </w:txbxContent>
+                  </v:textbox>
+                </v:shape>
+                <v:shape id="直接箭头连接符 144" o:spid="_x0000_s1161" type="#_x0000_t32" style="position:absolute;left:51996;top:7048;width:50;height:8858;flip:x;visibility:visible;mso-wrap-style:square" o:connectortype="straight" o:gfxdata="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" strokecolor="black [3200]" strokeweight=".5pt">
+                  <v:stroke endarrow="block" joinstyle="miter"/>
+                </v:shape>
+                <v:shape id="文本框 90" o:spid="_x0000_s1162" type="#_x0000_t202" style="position:absolute;left:49806;top:15811;width:5245;height:3048;visibility:visible;mso-wrap-style:square;v-text-anchor:top" o:gfxdata="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" fillcolor="white [3201]" strokeweight=".5pt">
+                  <v:textbox>
+                    <w:txbxContent>
+                      <w:p>
+                        <w:pPr>
+                          <w:pStyle w:val="a4"/>
+                          <w:spacing w:before="0" w:beforeAutospacing="0" w:after="0" w:afterAutospacing="0"/>
+                          <w:jc w:val="both"/>
+                        </w:pPr>
+                        <w:r>
+                          <w:rPr>
+                            <w:rFonts w:ascii="等线" w:eastAsia="等线" w:hAnsi="等线" w:cs="Times New Roman" w:hint="eastAsia"/>
+                            <w:kern w:val="2"/>
+                            <w:sz w:val="21"/>
+                            <w:szCs w:val="21"/>
+                          </w:rPr>
+                          <w:t>信道</w:t>
+                        </w:r>
+                      </w:p>
+                    </w:txbxContent>
+                  </v:textbox>
+                </v:shape>
+                <v:shape id="直接箭头连接符 146" o:spid="_x0000_s1163" type="#_x0000_t32" style="position:absolute;left:52046;top:19040;width:0;height:9518;visibility:visible;mso-wrap-style:square" o:connectortype="straight" o:gfxdata="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" strokecolor="black [3200]" strokeweight=".5pt">
+                  <v:stroke endarrow="block" joinstyle="miter"/>
+                </v:shape>
+                <v:shape id="文本框 90" o:spid="_x0000_s1164" type="#_x0000_t202" style="position:absolute;left:49710;top:28644;width:5245;height:3048;visibility:visible;mso-wrap-style:square;v-text-anchor:top" o:gfxdata="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" fillcolor="white [3201]" strokeweight=".5pt">
+                  <v:textbox>
+                    <w:txbxContent>
+                      <w:p>
+                        <w:pPr>
+                          <w:pStyle w:val="a4"/>
+                          <w:spacing w:before="0" w:beforeAutospacing="0" w:after="0" w:afterAutospacing="0"/>
+                          <w:jc w:val="both"/>
+                        </w:pPr>
+                        <w:r>
+                          <w:rPr>
+                            <w:rFonts w:ascii="等线" w:eastAsia="等线" w:hAnsi="等线" w:cs="Times New Roman"/>
+                            <w:kern w:val="2"/>
+                            <w:sz w:val="21"/>
+                            <w:szCs w:val="21"/>
+                          </w:rPr>
+                          <w:t>ADC</w:t>
+                        </w:r>
+                      </w:p>
+                    </w:txbxContent>
+                  </v:textbox>
+                </v:shape>
+                <v:shape id="文本框 88" o:spid="_x0000_s1165" type="#_x0000_t202" style="position:absolute;left:41995;top:27882;width:5143;height:4191;visibility:visible;mso-wrap-style:square;v-text-anchor:top" o:gfxdata="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" fillcolor="white [3201]" strokeweight=".5pt">
+                  <v:textbox>
+                    <w:txbxContent>
+                      <w:p>
+                        <w:pPr>
+                          <w:pStyle w:val="a4"/>
+                          <w:spacing w:before="0" w:beforeAutospacing="0" w:after="0" w:afterAutospacing="0" w:line="360" w:lineRule="auto"/>
+                          <w:jc w:val="center"/>
+                        </w:pPr>
+                        <w:r>
+                          <w:rPr>
+                            <w:rFonts w:ascii="等线" w:eastAsia="等线" w:hAnsi="等线" w:cs="Times New Roman" w:hint="eastAsia"/>
+                            <w:kern w:val="2"/>
+                            <w:sz w:val="21"/>
+                            <w:szCs w:val="21"/>
+                          </w:rPr>
+                          <w:t>去CP</w:t>
+                        </w:r>
+                      </w:p>
+                    </w:txbxContent>
+                  </v:textbox>
+                </v:shape>
+                <v:shape id="文本框 83" o:spid="_x0000_s1166" type="#_x0000_t202" style="position:absolute;left:35893;top:28644;width:4007;height:3143;visibility:visible;mso-wrap-style:square;v-text-anchor:top" o:gfxdata="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" fillcolor="white [3201]" strokeweight=".5pt">
+                  <v:textbox>
+                    <w:txbxContent>
+                      <w:p>
+                        <w:pPr>
+                          <w:pStyle w:val="a4"/>
+                          <w:spacing w:before="0" w:beforeAutospacing="0" w:after="0" w:afterAutospacing="0"/>
+                          <w:jc w:val="both"/>
+                        </w:pPr>
+                        <w:r>
+                          <w:rPr>
+                            <w:rFonts w:ascii="等线" w:hAnsi="等线" w:cs="Times New Roman"/>
+                            <w:sz w:val="21"/>
+                            <w:szCs w:val="21"/>
+                          </w:rPr>
+                          <w:t>S</w:t>
+                        </w:r>
+                        <w:r>
+                          <w:rPr>
+                            <w:rFonts w:ascii="等线" w:hAnsi="等线" w:cs="Times New Roman" w:hint="eastAsia"/>
+                            <w:sz w:val="21"/>
+                            <w:szCs w:val="21"/>
+                          </w:rPr>
+                          <w:t>/P</w:t>
+                        </w:r>
+                      </w:p>
+                    </w:txbxContent>
+                  </v:textbox>
+                </v:shape>
+                <v:shape id="直接箭头连接符 93" o:spid="_x0000_s1167" type="#_x0000_t32" style="position:absolute;left:39900;top:30358;width:2200;height:0;flip:x;visibility:visible;mso-wrap-style:square" o:connectortype="straight" o:gfxdata="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" strokecolor="black [3200]" strokeweight=".5pt">
+                  <v:stroke endarrow="block" joinstyle="miter"/>
+                </v:shape>
+                <v:shape id="直接箭头连接符 152" o:spid="_x0000_s1168" type="#_x0000_t32" style="position:absolute;left:33794;top:29107;width:2197;height:0;flip:x;visibility:visible;mso-wrap-style:square" o:connectortype="straight" o:gfxdata="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" strokecolor="black [3200]" strokeweight=".5pt">
+                  <v:stroke endarrow="block" joinstyle="miter"/>
+                </v:shape>
+                <v:shape id="文本框 87" o:spid="_x0000_s1169" type="#_x0000_t202" style="position:absolute;left:33613;top:29041;width:3797;height:4470;visibility:visible;mso-wrap-style:square;v-text-anchor:top" o:gfxdata="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" filled="f" stroked="f" strokeweight=".5pt">
+                  <v:textbox style="layout-flow:vertical-ideographic">
+                    <w:txbxContent>
+                      <w:p>
+                        <w:pPr>
+                          <w:pStyle w:val="a4"/>
+                          <w:spacing w:before="0" w:beforeAutospacing="0" w:after="0" w:afterAutospacing="0"/>
+                          <w:jc w:val="both"/>
+                        </w:pPr>
+                        <w:r>
+                          <w:rPr>
+                            <w:rFonts w:ascii="等线" w:hAnsi="等线" w:cs="Times New Roman" w:hint="eastAsia"/>
+                            <w:b/>
+                            <w:bCs/>
+                            <w:sz w:val="21"/>
+                            <w:szCs w:val="21"/>
+                          </w:rPr>
+                          <w:t>...</w:t>
+                        </w:r>
+                      </w:p>
+                    </w:txbxContent>
+                  </v:textbox>
+                </v:shape>
+                <v:shape id="直接箭头连接符 154" o:spid="_x0000_s1170" type="#_x0000_t32" style="position:absolute;left:33696;top:31203;width:2197;height:0;flip:x;visibility:visible;mso-wrap-style:square" o:connectortype="straight" o:gfxdata="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" strokecolor="black [3200]" strokeweight=".5pt">
+                  <v:stroke endarrow="block" joinstyle="miter"/>
+                </v:shape>
+                <v:shape id="文本框 86" o:spid="_x0000_s1171" type="#_x0000_t202" style="position:absolute;left:29508;top:27406;width:4286;height:5232;visibility:visible;mso-wrap-style:square;v-text-anchor:top" o:gfxdata="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" fillcolor="white [3201]" strokeweight=".5pt">
+                  <v:textbox>
+                    <w:txbxContent>
+                      <w:p>
+                        <w:pPr>
+                          <w:pStyle w:val="a4"/>
+                          <w:spacing w:before="0" w:beforeAutospacing="0" w:after="0" w:afterAutospacing="0" w:line="480" w:lineRule="auto"/>
+                          <w:jc w:val="center"/>
+                        </w:pPr>
+                        <w:r>
+                          <w:rPr>
+                            <w:rFonts w:ascii="等线" w:eastAsia="等线" w:hAnsi="等线" w:cs="Times New Roman" w:hint="eastAsia"/>
+                            <w:kern w:val="2"/>
+                            <w:sz w:val="21"/>
+                            <w:szCs w:val="21"/>
+                          </w:rPr>
+                          <w:t>FFT</w:t>
+                        </w:r>
+                      </w:p>
+                    </w:txbxContent>
+                  </v:textbox>
+                </v:shape>
+                <v:shape id="文本框 87" o:spid="_x0000_s1172" type="#_x0000_t202" style="position:absolute;left:27155;top:29041;width:3797;height:4470;visibility:visible;mso-wrap-style:square;v-text-anchor:top" o:gfxdata="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" filled="f" stroked="f" strokeweight=".5pt">
+                  <v:textbox style="layout-flow:vertical-ideographic">
+                    <w:txbxContent>
+                      <w:p>
+                        <w:pPr>
+                          <w:pStyle w:val="a4"/>
+                          <w:spacing w:before="0" w:beforeAutospacing="0" w:after="0" w:afterAutospacing="0"/>
+                          <w:jc w:val="both"/>
+                        </w:pPr>
+                        <w:r>
+                          <w:rPr>
+                            <w:rFonts w:ascii="等线" w:hAnsi="等线" w:cs="Times New Roman" w:hint="eastAsia"/>
+                            <w:b/>
+                            <w:bCs/>
+                            <w:sz w:val="21"/>
+                            <w:szCs w:val="21"/>
+                          </w:rPr>
+                          <w:t>...</w:t>
+                        </w:r>
+                      </w:p>
+                    </w:txbxContent>
+                  </v:textbox>
+                </v:shape>
+                <v:shape id="直接箭头连接符 159" o:spid="_x0000_s1173" type="#_x0000_t32" style="position:absolute;left:27495;top:28644;width:2197;height:0;flip:x;visibility:visible;mso-wrap-style:square" o:connectortype="straight" o:gfxdata="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" strokecolor="black [3200]" strokeweight=".5pt">
+                  <v:stroke endarrow="block" joinstyle="miter"/>
+                </v:shape>
+                <v:shape id="直接箭头连接符 160" o:spid="_x0000_s1174" type="#_x0000_t32" style="position:absolute;left:27495;top:31574;width:2197;height:0;flip:x;visibility:visible;mso-wrap-style:square" o:connectortype="straight" o:gfxdata="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" strokecolor="black [3200]" strokeweight=".5pt">
+                  <v:stroke endarrow="block" joinstyle="miter"/>
+                </v:shape>
+                <v:shape id="文本框 83" o:spid="_x0000_s1175" type="#_x0000_t202" style="position:absolute;left:23113;top:28082;width:4382;height:4286;visibility:visible;mso-wrap-style:square;v-text-anchor:top" o:gfxdata="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" fillcolor="white [3201]" strokeweight=".5pt">
+                  <v:textbox>
+                    <w:txbxContent>
+                      <w:p>
+                        <w:pPr>
+                          <w:pStyle w:val="a4"/>
+                          <w:spacing w:before="0" w:beforeAutospacing="0" w:after="0" w:afterAutospacing="0" w:line="360" w:lineRule="auto"/>
+                          <w:jc w:val="both"/>
+                        </w:pPr>
+                        <w:r>
+                          <w:rPr>
+                            <w:rFonts w:ascii="等线" w:eastAsia="等线" w:hAnsi="等线" w:cs="Times New Roman"/>
+                            <w:kern w:val="2"/>
+                            <w:sz w:val="21"/>
+                            <w:szCs w:val="21"/>
+                          </w:rPr>
+                          <w:t>P/</w:t>
+                        </w:r>
+                        <w:r>
+                          <w:rPr>
+                            <w:rFonts w:ascii="等线" w:eastAsia="等线" w:hAnsi="等线" w:cs="Times New Roman" w:hint="eastAsia"/>
+                            <w:kern w:val="2"/>
+                            <w:sz w:val="21"/>
+                            <w:szCs w:val="21"/>
+                          </w:rPr>
+                          <w:t>S</w:t>
+                        </w:r>
+                      </w:p>
+                    </w:txbxContent>
+                  </v:textbox>
+                </v:shape>
+                <v:shape id="直接箭头连接符 162" o:spid="_x0000_s1176" type="#_x0000_t32" style="position:absolute;left:20929;top:30250;width:2197;height:0;flip:x;visibility:visible;mso-wrap-style:square" o:connectortype="straight" o:gfxdata="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" strokecolor="black [3200]" strokeweight=".5pt">
+                  <v:stroke endarrow="block" joinstyle="miter"/>
+                </v:shape>
+                <v:shape id="文本框 55" o:spid="_x0000_s1177" type="#_x0000_t202" style="position:absolute;left:16448;top:28558;width:4566;height:3810;visibility:visible;mso-wrap-style:none;v-text-anchor:top" o:gfxdata="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" fillcolor="white [3201]" strokeweight=".5pt">
+                  <v:textbox>
+                    <w:txbxContent>
+                      <w:p>
+                        <w:pPr>
+                          <w:pStyle w:val="a4"/>
+                          <w:spacing w:before="0" w:beforeAutospacing="0" w:after="0" w:afterAutospacing="0" w:line="200" w:lineRule="exact"/>
+                          <w:jc w:val="both"/>
+                        </w:pPr>
+                        <w:r>
+                          <w:rPr>
+                            <w:rFonts w:ascii="等线" w:eastAsia="等线" w:hAnsi="等线" w:cs="Times New Roman" w:hint="eastAsia"/>
+                            <w:kern w:val="2"/>
+                            <w:sz w:val="21"/>
+                            <w:szCs w:val="21"/>
+                          </w:rPr>
+                          <w:t>数字</w:t>
+                        </w:r>
+                      </w:p>
+                      <w:p>
+                        <w:pPr>
+                          <w:pStyle w:val="a4"/>
+                          <w:spacing w:before="0" w:beforeAutospacing="0" w:after="0" w:afterAutospacing="0" w:line="200" w:lineRule="exact"/>
+                          <w:jc w:val="both"/>
+                        </w:pPr>
+                        <w:r>
+                          <w:rPr>
+                            <w:rFonts w:ascii="等线" w:eastAsia="等线" w:hAnsi="等线" w:cs="Times New Roman" w:hint="eastAsia"/>
+                            <w:kern w:val="2"/>
+                            <w:sz w:val="21"/>
+                            <w:szCs w:val="21"/>
+                          </w:rPr>
+                          <w:t>解调</w:t>
+                        </w:r>
+                      </w:p>
+                    </w:txbxContent>
+                  </v:textbox>
+                </v:shape>
+                <v:shape id="直接箭头连接符 164" o:spid="_x0000_s1178" type="#_x0000_t32" style="position:absolute;left:14426;top:30524;width:2197;height:0;flip:x;visibility:visible;mso-wrap-style:square" o:connectortype="straight" o:gfxdata="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" strokecolor="black [3200]" strokeweight=".5pt">
+                  <v:stroke endarrow="block" joinstyle="miter"/>
+                </v:shape>
+                <v:shape id="文本框 13" o:spid="_x0000_s1179" type="#_x0000_t202" style="position:absolute;left:9861;top:28644;width:4565;height:3715;visibility:visible;mso-wrap-style:none;v-text-anchor:top" o:gfxdata="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" fillcolor="white [3201]" strokeweight=".5pt">
+                  <v:textbox>
+                    <w:txbxContent>
+                      <w:p>
+                        <w:pPr>
+                          <w:pStyle w:val="a4"/>
+                          <w:spacing w:before="0" w:beforeAutospacing="0" w:after="0" w:afterAutospacing="0" w:line="360" w:lineRule="auto"/>
+                          <w:jc w:val="both"/>
+                        </w:pPr>
+                        <w:r>
+                          <w:rPr>
+                            <w:rFonts w:ascii="等线" w:eastAsia="等线" w:hAnsi="等线" w:cs="Times New Roman" w:hint="eastAsia"/>
+                            <w:kern w:val="2"/>
+                            <w:sz w:val="21"/>
+                            <w:szCs w:val="21"/>
+                          </w:rPr>
+                          <w:t>解码</w:t>
+                        </w:r>
+                      </w:p>
+                    </w:txbxContent>
+                  </v:textbox>
+                </v:shape>
+                <v:shape id="直接箭头连接符 167" o:spid="_x0000_s1180" type="#_x0000_t32" style="position:absolute;left:7663;top:30596;width:2198;height:0;flip:x;visibility:visible;mso-wrap-style:square" o:connectortype="straight" o:gfxdata="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" strokecolor="black [3200]" strokeweight=".5pt">
+                  <v:stroke endarrow="block" joinstyle="miter"/>
+                </v:shape>
+                <v:shape id="文本框 9" o:spid="_x0000_s1181" type="#_x0000_t202" style="position:absolute;top:29225;width:7664;height:3143;visibility:visible;mso-wrap-style:square;v-text-anchor:top" o:gfxdata="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" filled="f" strokecolor="black [3213]" strokeweight=".5pt">
+                  <v:textbox>
+                    <w:txbxContent>
+                      <w:p>
+                        <w:pPr>
+                          <w:pStyle w:val="a4"/>
+                          <w:spacing w:before="0" w:beforeAutospacing="0" w:after="0" w:afterAutospacing="0"/>
+                          <w:jc w:val="both"/>
+                        </w:pPr>
+                        <w:r>
+                          <w:rPr>
+                            <w:rFonts w:ascii="等线" w:eastAsia="等线" w:hAnsi="等线" w:cs="Times New Roman" w:hint="eastAsia"/>
+                            <w:kern w:val="2"/>
+                            <w:sz w:val="21"/>
+                            <w:szCs w:val="21"/>
+                          </w:rPr>
+                          <w:t>数据接收</w:t>
+                        </w:r>
+                      </w:p>
+                    </w:txbxContent>
+                  </v:textbox>
+                </v:shape>
+                <v:shape id="直接箭头连接符 169" o:spid="_x0000_s1182" type="#_x0000_t32" style="position:absolute;left:47244;top:5800;width:2178;height:0;visibility:visible;mso-wrap-style:square" o:connectortype="straight" o:gfxdata="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" strokecolor="black [3200]" strokeweight=".5pt">
+                  <v:stroke endarrow="block" joinstyle="miter"/>
+                </v:shape>
+                <v:shape id="直接箭头连接符 170" o:spid="_x0000_s1183" type="#_x0000_t32" style="position:absolute;left:47224;top:30209;width:2198;height:0;flip:x;visibility:visible;mso-wrap-style:square" o:connectortype="straight" o:gfxdata="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" strokecolor="black [3200]" strokeweight=".5pt">
+                  <v:stroke endarrow="block" joinstyle="miter"/>
+                </v:shape>
+                <v:rect id="矩形 94" o:spid="_x0000_s1184" style="position:absolute;left:27622;top:2381;width:20765;height:9430;visibility:visible;mso-wrap-style:square;v-text-anchor:middle" o:gfxdata="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" filled="f" strokecolor="black [3213]" strokeweight="1pt">
+                  <v:stroke dashstyle="dash"/>
+                </v:rect>
+                <v:shape id="文本框 95" o:spid="_x0000_s1185" type="#_x0000_t202" style="position:absolute;left:34460;top:8477;width:7525;height:2762;visibility:visible;mso-wrap-style:square;v-text-anchor:top" o:gfxdata="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" fillcolor="white [3201]" stroked="f" strokeweight=".5pt">
+                  <v:textbox>
+                    <w:txbxContent>
+                      <w:p>
+                        <w:r>
+                          <w:rPr>
+                            <w:rFonts w:hint="eastAsia"/>
+                          </w:rPr>
+                          <w:t>OFDM</w:t>
+                        </w:r>
+                      </w:p>
+                    </w:txbxContent>
+                  </v:textbox>
+                </v:shape>
+                <v:rect id="矩形 171" o:spid="_x0000_s1186" style="position:absolute;left:27898;top:24279;width:20765;height:9429;visibility:visible;mso-wrap-style:square;v-text-anchor:middle" o:gfxdata="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" filled="f" strokecolor="black [3213]" strokeweight="1pt">
+                  <v:stroke dashstyle="dash"/>
+                </v:rect>
+                <v:shape id="文本框 95" o:spid="_x0000_s1187" type="#_x0000_t202" style="position:absolute;left:34766;top:24643;width:7525;height:2763;visibility:visible;mso-wrap-style:square;v-text-anchor:top" o:gfxdata="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" fillcolor="white [3201]" stroked="f" strokeweight=".5pt">
+                  <v:textbox>
+                    <w:txbxContent>
+                      <w:p>
+                        <w:pPr>
+                          <w:pStyle w:val="a4"/>
+                          <w:spacing w:before="0" w:beforeAutospacing="0" w:after="0" w:afterAutospacing="0"/>
+                          <w:jc w:val="both"/>
+                        </w:pPr>
+                        <w:r>
+                          <w:rPr>
+                            <w:rFonts w:ascii="等线" w:eastAsia="等线" w:hAnsi="等线" w:cs="Times New Roman" w:hint="eastAsia"/>
+                            <w:kern w:val="2"/>
+                            <w:sz w:val="21"/>
+                            <w:szCs w:val="21"/>
+                          </w:rPr>
+                          <w:t>反OFDM</w:t>
+                        </w:r>
+                      </w:p>
+                    </w:txbxContent>
+                  </v:textbox>
+                </v:shape>
+                <v:shape id="文本框 97" o:spid="_x0000_s1188" type="#_x0000_t202" style="position:absolute;left:16002;top:35052;width:20180;height:2762;visibility:visible;mso-wrap-style:square;v-text-anchor:top" o:gfxdata="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" filled="f" stroked="f" strokeweight=".5pt">
+                  <v:textbox>
+                    <w:txbxContent>
+                      <w:p>
+                        <w:pPr>
+                          <w:rPr>
+                            <w:rFonts w:hint="eastAsia"/>
+                          </w:rPr>
+                        </w:pPr>
+                        <w:r>
+                          <w:rPr>
+                            <w:rFonts w:hint="eastAsia"/>
+                          </w:rPr>
+                          <w:t xml:space="preserve">图2.4 </w:t>
+                        </w:r>
+                        <w:r>
+                          <w:t>OFDM</w:t>
+                        </w:r>
+                        <w:r>
+                          <w:t>系统</w:t>
+                        </w:r>
+                        <w:r>
+                          <w:rPr>
+                            <w:rFonts w:hint="eastAsia"/>
+                          </w:rPr>
+                          <w:t>框图</w:t>
+                        </w:r>
+                      </w:p>
+                    </w:txbxContent>
+                  </v:textbox>
+                </v:shape>
+                <w10:anchorlock/>
+              </v:group>
+            </w:pict>
+          </mc:Fallback>
+        </mc:AlternateContent>
+      </w:r>
       <w:bookmarkEnd w:id="0"/>
     </w:p>
     <w:sectPr>
@@ -14089,6 +17063,31 @@
       <w:color w:val="808080"/>
     </w:rPr>
   </w:style>
+  <w:style w:type="paragraph" w:styleId="a7">
+    <w:name w:val="Balloon Text"/>
+    <w:basedOn w:val="a"/>
+    <w:link w:val="a8"/>
+    <w:uiPriority w:val="99"/>
+    <w:semiHidden/>
+    <w:unhideWhenUsed/>
+    <w:rsid w:val="00DE76FF"/>
+    <w:rPr>
+      <w:sz w:val="18"/>
+      <w:szCs w:val="18"/>
+    </w:rPr>
+  </w:style>
+  <w:style w:type="character" w:customStyle="1" w:styleId="a8">
+    <w:name w:val="批注框文本 字符"/>
+    <w:basedOn w:val="a0"/>
+    <w:link w:val="a7"/>
+    <w:uiPriority w:val="99"/>
+    <w:semiHidden/>
+    <w:rsid w:val="00DE76FF"/>
+    <w:rPr>
+      <w:sz w:val="18"/>
+      <w:szCs w:val="18"/>
+    </w:rPr>
+  </w:style>
 </w:styles>
 </file>
 
@@ -14358,7 +17357,7 @@
 </file>
 
 <file path=customXml/itemProps1.xml><?xml version="1.0" encoding="utf-8"?>
-<ds:datastoreItem xmlns:ds="http://schemas.openxmlformats.org/officeDocument/2006/customXml" ds:itemID="{5B9795EC-6B83-4A92-AD2B-1C4867A22D7D}">
+<ds:datastoreItem xmlns:ds="http://schemas.openxmlformats.org/officeDocument/2006/customXml" ds:itemID="{38FE46B8-3B7D-4F90-A551-EB82E20EC8C1}">
   <ds:schemaRefs>
     <ds:schemaRef ds:uri="http://schemas.openxmlformats.org/officeDocument/2006/bibliography"/>
   </ds:schemaRefs>

</xml_diff>